<commit_message>
more thing to do
</commit_message>
<xml_diff>
--- a/Noi-khoa/The-notebook_MedPocket/Basedow.docx
+++ b/Noi-khoa/The-notebook_MedPocket/Basedow.docx
@@ -887,14 +887,26 @@
         <w:ind w:left="360"/>
       </w:pPr>
       <w:r>
+        <w:rPr>
+          <w:lang w:val="vi-VN"/>
+        </w:rPr>
         <w:lastRenderedPageBreak/>
         <w:t xml:space="preserve">- Gây giảm bạch cầu và </w:t>
       </w:r>
       <w:r>
+        <w:rPr>
+          <w:lang w:val="vi-VN"/>
+        </w:rPr>
         <w:t>gây tăng men gan</w:t>
       </w:r>
       <w:r>
-        <w:t xml:space="preserve"> nên cần chú ý theo dõi</w:t>
+        <w:rPr>
+          <w:lang w:val="vi-VN"/>
+        </w:rPr>
+        <w:t xml:space="preserve"> nên cần</w:t>
+      </w:r>
+      <w:r>
+        <w:t xml:space="preserve"> chú ý theo dõi</w:t>
       </w:r>
       <w:r>
         <w:t xml:space="preserve"> và đưa ra quyết định điều trị.</w:t>
@@ -1755,7 +1767,7 @@
         <v:path o:extrusionok="f" gradientshapeok="t" o:connecttype="rect"/>
         <o:lock v:ext="edit" aspectratio="t"/>
       </v:shapetype>
-      <v:shape id="_x0000_i1050" type="#_x0000_t75" style="width:9pt;height:9pt" o:bullet="t">
+      <v:shape id="_x0000_i1037" type="#_x0000_t75" style="width:9pt;height:9pt" o:bullet="t">
         <v:imagedata r:id="rId1" o:title="j0115866"/>
       </v:shape>
     </w:pict>

</xml_diff>

<commit_message>
Leukemia & Bệnh án
</commit_message>
<xml_diff>
--- a/Noi-khoa/The-notebook_MedPocket/Basedow.docx
+++ b/Noi-khoa/The-notebook_MedPocket/Basedow.docx
@@ -245,6 +245,8 @@
           <w:ilvl w:val="0"/>
           <w:numId w:val="16"/>
         </w:numPr>
+        <w:ind w:left="0" w:firstLine="0"/>
+        <w:jc w:val="both"/>
         <w:rPr>
           <w:b/>
           <w:bCs/>
@@ -274,10 +276,26 @@
     </w:p>
     <w:p>
       <w:pPr>
-        <w:ind w:left="360"/>
+        <w:jc w:val="both"/>
       </w:pPr>
       <w:r>
         <w:t>Chẩn đoán xác định – Chẩn đoán thể (nhẹ/vừa/nặng)</w:t>
+      </w:r>
+      <w:r>
+        <w:t xml:space="preserve"> </w:t>
+      </w:r>
+      <w:r>
+        <w:t>–</w:t>
+      </w:r>
+      <w:r>
+        <w:t xml:space="preserve"> </w:t>
+      </w:r>
+      <w:r>
+        <w:rPr>
+          <w:i/>
+          <w:iCs/>
+        </w:rPr>
+        <w:t>Chẩn đoán biến chứng</w:t>
       </w:r>
     </w:p>
     <w:p>
@@ -287,6 +305,8 @@
           <w:ilvl w:val="0"/>
           <w:numId w:val="16"/>
         </w:numPr>
+        <w:ind w:left="0" w:firstLine="0"/>
+        <w:jc w:val="both"/>
         <w:rPr>
           <w:b/>
           <w:bCs/>
@@ -302,7 +322,7 @@
     </w:p>
     <w:p>
       <w:pPr>
-        <w:ind w:left="360"/>
+        <w:jc w:val="both"/>
       </w:pPr>
       <w:r>
         <w:t>- Hỏi triệu chứng lâm sàng</w:t>
@@ -315,6 +335,8 @@
           <w:ilvl w:val="0"/>
           <w:numId w:val="16"/>
         </w:numPr>
+        <w:ind w:left="0" w:firstLine="0"/>
+        <w:jc w:val="both"/>
         <w:rPr>
           <w:b/>
           <w:bCs/>
@@ -330,7 +352,7 @@
     </w:p>
     <w:p>
       <w:pPr>
-        <w:ind w:left="360"/>
+        <w:jc w:val="both"/>
       </w:pPr>
       <w:r>
         <w:t>- Lâm sàng</w:t>
@@ -344,7 +366,7 @@
     </w:p>
     <w:p>
       <w:pPr>
-        <w:ind w:left="360"/>
+        <w:jc w:val="both"/>
       </w:pPr>
       <w:r>
         <w:t xml:space="preserve">+ Hội chứng cường giáp gồm triệu chứng tim mạch, </w:t>
@@ -358,7 +380,7 @@
     </w:p>
     <w:p>
       <w:pPr>
-        <w:ind w:left="360"/>
+        <w:jc w:val="both"/>
       </w:pPr>
       <w:r>
         <w:t>+ Bướu giáp</w:t>
@@ -369,7 +391,7 @@
     </w:p>
     <w:p>
       <w:pPr>
-        <w:ind w:left="360"/>
+        <w:jc w:val="both"/>
       </w:pPr>
       <w:r>
         <w:t>+ Triệu chứng mắt</w:t>
@@ -380,7 +402,7 @@
     </w:p>
     <w:p>
       <w:pPr>
-        <w:ind w:left="360"/>
+        <w:jc w:val="both"/>
       </w:pPr>
       <w:r>
         <w:t>+</w:t>
@@ -394,7 +416,7 @@
     </w:p>
     <w:p>
       <w:pPr>
-        <w:ind w:left="360"/>
+        <w:jc w:val="both"/>
       </w:pPr>
       <w:r>
         <w:t xml:space="preserve">- </w:t>
@@ -405,7 +427,7 @@
     </w:p>
     <w:p>
       <w:pPr>
-        <w:ind w:left="360"/>
+        <w:jc w:val="both"/>
       </w:pPr>
       <w:r>
         <w:t>+ T3, T4 tăng, TSH giảm hoặc FT3, FT4 tăng, TSH giảm</w:t>
@@ -416,7 +438,7 @@
     </w:p>
     <w:p>
       <w:pPr>
-        <w:ind w:left="360"/>
+        <w:jc w:val="both"/>
       </w:pPr>
       <w:r>
         <w:t>+ TRAb tăng</w:t>
@@ -429,6 +451,8 @@
           <w:ilvl w:val="0"/>
           <w:numId w:val="16"/>
         </w:numPr>
+        <w:ind w:left="0" w:firstLine="0"/>
+        <w:jc w:val="both"/>
         <w:rPr>
           <w:b/>
           <w:bCs/>
@@ -444,7 +468,7 @@
     </w:p>
     <w:p>
       <w:pPr>
-        <w:ind w:left="360"/>
+        <w:jc w:val="both"/>
       </w:pPr>
       <w:r>
         <w:t>- Thể nhẹ:</w:t>
@@ -452,7 +476,7 @@
     </w:p>
     <w:p>
       <w:pPr>
-        <w:ind w:left="360"/>
+        <w:jc w:val="both"/>
       </w:pPr>
       <w:r>
         <w:t>+ Triệu chứng rối loạn thần kinh</w:t>
@@ -463,7 +487,7 @@
     </w:p>
     <w:p>
       <w:pPr>
-        <w:ind w:left="360"/>
+        <w:jc w:val="both"/>
       </w:pPr>
       <w:r>
         <w:t>+ Nhịp tim khoảng 100 ck/p</w:t>
@@ -474,7 +498,7 @@
     </w:p>
     <w:p>
       <w:pPr>
-        <w:ind w:left="360"/>
+        <w:jc w:val="both"/>
       </w:pPr>
       <w:r>
         <w:t xml:space="preserve">+ </w:t>
@@ -485,7 +509,7 @@
     </w:p>
     <w:p>
       <w:pPr>
-        <w:ind w:left="360"/>
+        <w:jc w:val="both"/>
       </w:pPr>
       <w:r>
         <w:t>+ Giảm khả năng lao động</w:t>
@@ -493,7 +517,7 @@
     </w:p>
     <w:p>
       <w:pPr>
-        <w:ind w:left="360"/>
+        <w:jc w:val="both"/>
       </w:pPr>
       <w:r>
         <w:t>- Thể vừa:</w:t>
@@ -501,7 +525,7 @@
     </w:p>
     <w:p>
       <w:pPr>
-        <w:ind w:left="360"/>
+        <w:jc w:val="both"/>
       </w:pPr>
       <w:r>
         <w:t>+ Triệu chứng thần kinh thực vật, kích động</w:t>
@@ -509,7 +533,7 @@
     </w:p>
     <w:p>
       <w:pPr>
-        <w:ind w:left="360"/>
+        <w:jc w:val="both"/>
       </w:pPr>
       <w:r>
         <w:t>+ Nhịp tim &gt; 120 ck//p, xuất hiện suy tim</w:t>
@@ -517,7 +541,7 @@
     </w:p>
     <w:p>
       <w:pPr>
-        <w:ind w:left="360"/>
+        <w:jc w:val="both"/>
       </w:pPr>
       <w:r>
         <w:t>+ Sụt 10% trọng lượng cơ thể</w:t>
@@ -525,7 +549,7 @@
     </w:p>
     <w:p>
       <w:pPr>
-        <w:ind w:left="360"/>
+        <w:jc w:val="both"/>
       </w:pPr>
       <w:r>
         <w:t>+ Giảm khả năng lao động</w:t>
@@ -533,7 +557,7 @@
     </w:p>
     <w:p>
       <w:pPr>
-        <w:ind w:left="360"/>
+        <w:jc w:val="both"/>
       </w:pPr>
       <w:r>
         <w:t>- Thể nặng:</w:t>
@@ -541,7 +565,7 @@
     </w:p>
     <w:p>
       <w:pPr>
-        <w:ind w:left="360"/>
+        <w:jc w:val="both"/>
       </w:pPr>
       <w:r>
         <w:t>+ Nhịp tim &gt; 120ck/p, có suy tim</w:t>
@@ -549,7 +573,7 @@
     </w:p>
     <w:p>
       <w:pPr>
-        <w:ind w:left="360"/>
+        <w:jc w:val="both"/>
       </w:pPr>
       <w:r>
         <w:t xml:space="preserve">+ </w:t>
@@ -560,7 +584,7 @@
     </w:p>
     <w:p>
       <w:pPr>
-        <w:ind w:left="360"/>
+        <w:jc w:val="both"/>
       </w:pPr>
       <w:r>
         <w:t>+ Mất khả năng lao động hoàn toàn</w:t>
@@ -573,6 +597,8 @@
           <w:ilvl w:val="0"/>
           <w:numId w:val="16"/>
         </w:numPr>
+        <w:ind w:left="0" w:firstLine="0"/>
+        <w:jc w:val="both"/>
         <w:rPr>
           <w:b/>
           <w:bCs/>
@@ -588,7 +614,7 @@
     </w:p>
     <w:p>
       <w:pPr>
-        <w:ind w:left="360"/>
+        <w:jc w:val="both"/>
       </w:pPr>
       <w:r>
         <w:t>- T3, T4 và FT3, FT4 tăng rất cao</w:t>
@@ -639,10 +665,7 @@
         <w:t>– Free T4</w:t>
       </w:r>
       <w:r>
-        <w:t xml:space="preserve">) không bị </w:t>
-      </w:r>
-      <w:r>
-        <w:t>ảnh hưởng bởi lượng protein trong máu, được xem là dạng hoạt hóa của thyroxine</w:t>
+        <w:t>) không bị ảnh hưởng bởi lượng protein trong máu, được xem là dạng hoạt hóa của thyroxine</w:t>
       </w:r>
       <w:r>
         <w:t>.</w:t>
@@ -650,7 +673,7 @@
     </w:p>
     <w:p>
       <w:pPr>
-        <w:ind w:left="360"/>
+        <w:jc w:val="both"/>
       </w:pPr>
       <w:r>
         <w:t>- TSH giảm rất thấp</w:t>
@@ -662,7 +685,10 @@
         <w:t xml:space="preserve"> </w:t>
       </w:r>
       <w:r>
-        <w:t>TSH được sản xuất từ tuyến yên vào máu, đi đến tuyến giáp. Tại tuyến giáp, TSH kích thích các tế bào tuyến giáp sản xuất nhiều T3 và T4 hơn</w:t>
+        <w:t xml:space="preserve">TSH được sản xuất từ tuyến yên vào máu, đi đến tuyến giáp. Tại tuyến </w:t>
+      </w:r>
+      <w:r>
+        <w:t>giáp, TSH kích thích các tế bào tuyến giáp sản xuất nhiều T3 và T4 hơn</w:t>
       </w:r>
       <w:r>
         <w:t>.</w:t>
@@ -670,7 +696,7 @@
     </w:p>
     <w:p>
       <w:pPr>
-        <w:ind w:left="360"/>
+        <w:jc w:val="both"/>
       </w:pPr>
       <w:r>
         <w:t>- Kháng thể TR</w:t>
@@ -690,7 +716,7 @@
     </w:p>
     <w:p>
       <w:pPr>
-        <w:ind w:left="360"/>
+        <w:jc w:val="both"/>
       </w:pPr>
       <w:r>
         <w:t>- Anti-TPO</w:t>
@@ -719,7 +745,7 @@
     </w:p>
     <w:p>
       <w:pPr>
-        <w:ind w:left="360"/>
+        <w:jc w:val="both"/>
       </w:pPr>
       <w:r>
         <w:t>- Siêu âm tuyến giáp to nhưng mật độ đồng nhất. Nếu có nhân</w:t>
@@ -731,7 +757,13 @@
         <w:t xml:space="preserve"> </w:t>
       </w:r>
       <w:r>
-        <w:t xml:space="preserve">ít nghĩ đến basedow mà nghĩ đến </w:t>
+        <w:t xml:space="preserve">ít nghĩ đến </w:t>
+      </w:r>
+      <w:r>
+        <w:t>B</w:t>
+      </w:r>
+      <w:r>
+        <w:t xml:space="preserve">asedow mà nghĩ đến </w:t>
       </w:r>
       <w:r>
         <w:t>cường giáp</w:t>
@@ -742,7 +774,7 @@
     </w:p>
     <w:p>
       <w:pPr>
-        <w:ind w:left="360"/>
+        <w:jc w:val="both"/>
       </w:pPr>
       <w:r>
         <w:t>- CT trong trường hợp tuyến giáp lạc chỗ, thường gặp ở nam giới.</w:t>
@@ -755,6 +787,8 @@
           <w:ilvl w:val="0"/>
           <w:numId w:val="16"/>
         </w:numPr>
+        <w:ind w:left="0" w:firstLine="0"/>
+        <w:jc w:val="both"/>
         <w:rPr>
           <w:b/>
           <w:bCs/>
@@ -767,10 +801,17 @@
         </w:rPr>
         <w:t>Điều trị</w:t>
       </w:r>
-    </w:p>
-    <w:p>
-      <w:pPr>
-        <w:ind w:left="360"/>
+      <w:r>
+        <w:rPr>
+          <w:b/>
+          <w:bCs/>
+        </w:rPr>
+        <w:t xml:space="preserve"> Basedow</w:t>
+      </w:r>
+    </w:p>
+    <w:p>
+      <w:pPr>
+        <w:jc w:val="both"/>
       </w:pPr>
       <w:r>
         <w:t xml:space="preserve">- Dùng </w:t>
@@ -781,15 +822,21 @@
     </w:p>
     <w:p>
       <w:pPr>
-        <w:ind w:left="360"/>
-      </w:pPr>
-      <w:r>
-        <w:t>- Thiouracin:</w:t>
-      </w:r>
-    </w:p>
-    <w:p>
-      <w:pPr>
-        <w:ind w:left="360"/>
+        <w:jc w:val="both"/>
+      </w:pPr>
+      <w:r>
+        <w:t>- Thiouraci</w:t>
+      </w:r>
+      <w:r>
+        <w:t>l</w:t>
+      </w:r>
+      <w:r>
+        <w:t>:</w:t>
+      </w:r>
+    </w:p>
+    <w:p>
+      <w:pPr>
+        <w:jc w:val="both"/>
       </w:pPr>
       <w:r>
         <w:t>+ PTU</w:t>
@@ -806,7 +853,7 @@
     </w:p>
     <w:p>
       <w:pPr>
-        <w:ind w:left="360"/>
+        <w:jc w:val="both"/>
       </w:pPr>
       <w:r>
         <w:t>+ MTU</w:t>
@@ -817,7 +864,7 @@
     </w:p>
     <w:p>
       <w:pPr>
-        <w:ind w:left="360"/>
+        <w:jc w:val="both"/>
       </w:pPr>
       <w:r>
         <w:t>- Imidazol:</w:t>
@@ -825,15 +872,18 @@
     </w:p>
     <w:p>
       <w:pPr>
-        <w:ind w:left="360"/>
+        <w:jc w:val="both"/>
       </w:pPr>
       <w:r>
         <w:t>+ Carbimazol</w:t>
       </w:r>
-    </w:p>
-    <w:p>
-      <w:pPr>
-        <w:ind w:left="360"/>
+      <w:r>
+        <w:t>e</w:t>
+      </w:r>
+    </w:p>
+    <w:p>
+      <w:pPr>
+        <w:jc w:val="both"/>
       </w:pPr>
       <w:r>
         <w:t>+ Th</w:t>
@@ -844,10 +894,16 @@
     </w:p>
     <w:p>
       <w:pPr>
-        <w:ind w:left="360"/>
-      </w:pPr>
-      <w:r>
-        <w:t>- Giai đoạn tấn công từ 6-8 tuần liều 20-40mg/ngày với Imidazol và 200-400mg/ngày với Thiouracin. Liều củng cố bằng 1/2 liều tấn công</w:t>
+        <w:jc w:val="both"/>
+      </w:pPr>
+      <w:r>
+        <w:t>- Giai đoạn tấn công từ 6-8 tuần liều 20-40mg/ngày với Imidazol và 200-400mg/ngày với Thiouraci</w:t>
+      </w:r>
+      <w:r>
+        <w:t>l</w:t>
+      </w:r>
+      <w:r>
+        <w:t>. Liều củng cố bằng 1/2 liều tấn công</w:t>
       </w:r>
       <w:r>
         <w:t xml:space="preserve"> kéo dài 3-6-9 tháng</w:t>
@@ -876,21 +932,26 @@
     </w:p>
     <w:p>
       <w:pPr>
-        <w:ind w:left="360"/>
-      </w:pPr>
-      <w:r>
-        <w:t>- Tác dụng phụ của các thuốc trên gây dị ứng chậm sau 10-15 ngày, thậm chí sau đến 2 tháng có đặc tính ngữa lòng bàn tay, bàn chân. Do đó nếu chỉ ngứa có thể dùng kháng histamin, nếu nổi mẩn cục cần đổi thuốc cho BN.</w:t>
-      </w:r>
-    </w:p>
-    <w:p>
-      <w:pPr>
-        <w:ind w:left="360"/>
+        <w:jc w:val="both"/>
+      </w:pPr>
+      <w:r>
+        <w:t>- Tác dụng phụ của các thuốc trên gây dị ứng chậm sau 10-15 ngày, thậm chí sau đến 2 tháng có đặc tính ng</w:t>
+      </w:r>
+      <w:r>
+        <w:t>ử</w:t>
+      </w:r>
+      <w:r>
+        <w:t>a lòng bàn tay, bàn chân. Do đó nếu chỉ ngứa có thể dùng kháng histamin, nếu nổi mẩn cục cần đổi thuốc cho BN.</w:t>
+      </w:r>
+    </w:p>
+    <w:p>
+      <w:pPr>
+        <w:jc w:val="both"/>
       </w:pPr>
       <w:r>
         <w:rPr>
           <w:lang w:val="vi-VN"/>
         </w:rPr>
-        <w:lastRenderedPageBreak/>
         <w:t xml:space="preserve">- Gây giảm bạch cầu và </w:t>
       </w:r>
       <w:r>
@@ -917,18 +978,30 @@
     </w:p>
     <w:p>
       <w:pPr>
-        <w:ind w:left="360"/>
+        <w:jc w:val="both"/>
       </w:pPr>
       <w:r>
         <w:t>- Nhịp tim nhanh dùng chẹn beta giao cảm</w:t>
       </w:r>
       <w:r>
-        <w:t xml:space="preserve"> propranolol cho 2-3 lần/ngày, concor cho 2 lần/ngày, betalok zoc cho 1 lần/ngày.</w:t>
-      </w:r>
-    </w:p>
-    <w:p>
-      <w:pPr>
-        <w:ind w:left="360"/>
+        <w:t xml:space="preserve"> propranolol cho 2-3 lần/ngày, concor cho 2 lần/ngày, betalo</w:t>
+      </w:r>
+      <w:r>
+        <w:t>c</w:t>
+      </w:r>
+      <w:r>
+        <w:t xml:space="preserve"> zo</w:t>
+      </w:r>
+      <w:r>
+        <w:t>k</w:t>
+      </w:r>
+      <w:r>
+        <w:t xml:space="preserve"> cho 1 lần/ngày.</w:t>
+      </w:r>
+    </w:p>
+    <w:p>
+      <w:pPr>
+        <w:jc w:val="both"/>
       </w:pPr>
       <w:r>
         <w:t>- Ngừng điều trị khi bình giáp liên tục từ 18-24 tháng</w:t>
@@ -944,6 +1017,8 @@
           <w:ilvl w:val="0"/>
           <w:numId w:val="16"/>
         </w:numPr>
+        <w:ind w:left="0" w:firstLine="0"/>
+        <w:jc w:val="both"/>
         <w:rPr>
           <w:b/>
           <w:bCs/>
@@ -959,15 +1034,16 @@
     </w:p>
     <w:p>
       <w:pPr>
-        <w:ind w:left="360"/>
-      </w:pPr>
-      <w:r>
+        <w:jc w:val="both"/>
+      </w:pPr>
+      <w:r>
+        <w:lastRenderedPageBreak/>
         <w:t>- Nhịp tim về bình thường</w:t>
       </w:r>
     </w:p>
     <w:p>
       <w:pPr>
-        <w:ind w:left="360"/>
+        <w:jc w:val="both"/>
       </w:pPr>
       <w:r>
         <w:t>- Rối loạn ngoại vi mất</w:t>
@@ -975,7 +1051,7 @@
     </w:p>
     <w:p>
       <w:pPr>
-        <w:ind w:left="360"/>
+        <w:jc w:val="both"/>
       </w:pPr>
       <w:r>
         <w:t>- Bệnh nhân tăng cân trở lại</w:t>
@@ -983,7 +1059,7 @@
     </w:p>
     <w:p>
       <w:pPr>
-        <w:ind w:left="360"/>
+        <w:jc w:val="both"/>
       </w:pPr>
       <w:r>
         <w:t>- Định lượng hormon tuyến giáp về trị số bình thường</w:t>
@@ -1002,6 +1078,8 @@
           <w:ilvl w:val="0"/>
           <w:numId w:val="16"/>
         </w:numPr>
+        <w:ind w:left="0" w:firstLine="0"/>
+        <w:jc w:val="both"/>
         <w:rPr>
           <w:b/>
           <w:bCs/>
@@ -1017,7 +1095,7 @@
     </w:p>
     <w:p>
       <w:pPr>
-        <w:ind w:left="360"/>
+        <w:jc w:val="both"/>
       </w:pPr>
       <w:r>
         <w:t>- Chỉ định:</w:t>
@@ -1025,7 +1103,7 @@
     </w:p>
     <w:p>
       <w:pPr>
-        <w:ind w:left="360"/>
+        <w:jc w:val="both"/>
       </w:pPr>
       <w:r>
         <w:t>+</w:t>
@@ -1036,7 +1114,7 @@
     </w:p>
     <w:p>
       <w:pPr>
-        <w:ind w:left="360"/>
+        <w:jc w:val="both"/>
       </w:pPr>
       <w:r>
         <w:t>+</w:t>
@@ -1047,7 +1125,7 @@
     </w:p>
     <w:p>
       <w:pPr>
-        <w:ind w:left="360"/>
+        <w:jc w:val="both"/>
       </w:pPr>
       <w:r>
         <w:t>+</w:t>
@@ -1058,7 +1136,7 @@
     </w:p>
     <w:p>
       <w:pPr>
-        <w:ind w:left="360"/>
+        <w:jc w:val="both"/>
       </w:pPr>
       <w:r>
         <w:t>+</w:t>
@@ -1069,7 +1147,7 @@
     </w:p>
     <w:p>
       <w:pPr>
-        <w:ind w:left="360"/>
+        <w:jc w:val="both"/>
       </w:pPr>
       <w:r>
         <w:t>+ Không thể theo dõi điều trị nội khoa</w:t>
@@ -1077,7 +1155,7 @@
     </w:p>
     <w:p>
       <w:pPr>
-        <w:ind w:left="360"/>
+        <w:jc w:val="both"/>
       </w:pPr>
       <w:r>
         <w:t>- Lưu ý cần bình giáp trước khi điều trị ngoại khoa vì có nguy cơ gây cơn bão giáp trạng.</w:t>
@@ -1090,6 +1168,8 @@
           <w:ilvl w:val="0"/>
           <w:numId w:val="16"/>
         </w:numPr>
+        <w:ind w:left="0" w:firstLine="0"/>
+        <w:jc w:val="both"/>
         <w:rPr>
           <w:b/>
           <w:bCs/>
@@ -1105,7 +1185,7 @@
     </w:p>
     <w:p>
       <w:pPr>
-        <w:ind w:left="360"/>
+        <w:jc w:val="both"/>
       </w:pPr>
       <w:r>
         <w:t xml:space="preserve">- </w:t>
@@ -1119,7 +1199,7 @@
     </w:p>
     <w:p>
       <w:pPr>
-        <w:ind w:left="360"/>
+        <w:jc w:val="both"/>
       </w:pPr>
       <w:r>
         <w:t>- Cơn bão giáp trạng hay xảy ra ở thể nặng.</w:t>
@@ -1127,7 +1207,7 @@
     </w:p>
     <w:p>
       <w:pPr>
-        <w:ind w:left="360"/>
+        <w:jc w:val="both"/>
       </w:pPr>
       <w:r>
         <w:t xml:space="preserve">- </w:t>
@@ -1144,7 +1224,7 @@
     </w:p>
     <w:p>
       <w:pPr>
-        <w:ind w:left="360"/>
+        <w:jc w:val="both"/>
       </w:pPr>
       <w:r>
         <w:t>- Nguy cơ tử vong trong 6h.</w:t>
@@ -1157,6 +1237,8 @@
           <w:ilvl w:val="0"/>
           <w:numId w:val="16"/>
         </w:numPr>
+        <w:ind w:left="0" w:firstLine="0"/>
+        <w:jc w:val="both"/>
         <w:rPr>
           <w:b/>
           <w:bCs/>
@@ -1172,7 +1254,7 @@
     </w:p>
     <w:p>
       <w:pPr>
-        <w:ind w:left="360"/>
+        <w:jc w:val="both"/>
         <w:rPr>
           <w:b/>
           <w:bCs/>
@@ -1189,6 +1271,8 @@
           <w:ilvl w:val="0"/>
           <w:numId w:val="16"/>
         </w:numPr>
+        <w:ind w:left="0" w:firstLine="0"/>
+        <w:jc w:val="both"/>
         <w:rPr>
           <w:b/>
           <w:bCs/>
@@ -1204,7 +1288,7 @@
     </w:p>
     <w:p>
       <w:pPr>
-        <w:ind w:left="360"/>
+        <w:jc w:val="both"/>
       </w:pPr>
       <w:r>
         <w:t>- Do có sự lắng đọng của hệ thống tự miễn tại tổ chức hậu nhãn cầu, trước da.</w:t>
@@ -1212,7 +1296,7 @@
     </w:p>
     <w:p>
       <w:pPr>
-        <w:ind w:left="360"/>
+        <w:jc w:val="both"/>
       </w:pPr>
       <w:r>
         <w:t>- Lồi mắt 1 bên thường rất ác tính.</w:t>
@@ -1222,8 +1306,8 @@
       <w:headerReference w:type="default" r:id="rId10"/>
       <w:type w:val="continuous"/>
       <w:pgSz w:w="11906" w:h="16838"/>
-      <w:pgMar w:top="1440" w:right="1080" w:bottom="1440" w:left="1080" w:header="708" w:footer="708" w:gutter="0"/>
-      <w:cols w:num="2" w:space="708"/>
+      <w:pgMar w:top="1440" w:right="926" w:bottom="1440" w:left="1170" w:header="708" w:footer="708" w:gutter="0"/>
+      <w:cols w:num="2" w:space="206"/>
       <w:docGrid w:linePitch="360"/>
     </w:sectPr>
   </w:body>
@@ -1631,7 +1715,7 @@
           <wp:extent cx="609600" cy="609600"/>
           <wp:effectExtent l="0" t="0" r="0" b="0"/>
           <wp:wrapNone/>
-          <wp:docPr id="5" name="Picture 5"/>
+          <wp:docPr id="13" name="Picture 13"/>
           <wp:cNvGraphicFramePr>
             <a:graphicFrameLocks xmlns:a="http://schemas.openxmlformats.org/drawingml/2006/main" noChangeAspect="1"/>
           </wp:cNvGraphicFramePr>
@@ -1767,7 +1851,7 @@
         <v:path o:extrusionok="f" gradientshapeok="t" o:connecttype="rect"/>
         <o:lock v:ext="edit" aspectratio="t"/>
       </v:shapetype>
-      <v:shape id="_x0000_i1037" type="#_x0000_t75" style="width:9pt;height:9pt" o:bullet="t">
+      <v:shape id="_x0000_i1079" type="#_x0000_t75" style="width:9pt;height:9pt" o:bullet="t">
         <v:imagedata r:id="rId1" o:title="j0115866"/>
       </v:shape>
     </w:pict>

</xml_diff>

<commit_message>
Internal medicine 2022 (#3)
Cập nhật kiến thức nội khoa 2022 bởi Louis Nguyễn.
</commit_message>
<xml_diff>
--- a/Noi-khoa/The-notebook_MedPocket/Basedow.docx
+++ b/Noi-khoa/The-notebook_MedPocket/Basedow.docx
@@ -245,6 +245,8 @@
           <w:ilvl w:val="0"/>
           <w:numId w:val="16"/>
         </w:numPr>
+        <w:ind w:left="0" w:firstLine="0"/>
+        <w:jc w:val="both"/>
         <w:rPr>
           <w:b/>
           <w:bCs/>
@@ -269,15 +271,37 @@
           <w:b/>
           <w:bCs/>
         </w:rPr>
-        <w:t>basedow</w:t>
-      </w:r>
-    </w:p>
-    <w:p>
-      <w:pPr>
-        <w:ind w:left="360"/>
-      </w:pPr>
-      <w:r>
-        <w:t>Chẩn đoán xác định – Chẩn đoán thể (nhẹ/vừa/nặng)</w:t>
+        <w:t>B</w:t>
+      </w:r>
+      <w:r>
+        <w:rPr>
+          <w:b/>
+          <w:bCs/>
+        </w:rPr>
+        <w:t>asedow</w:t>
+      </w:r>
+    </w:p>
+    <w:p>
+      <w:pPr>
+        <w:jc w:val="both"/>
+      </w:pPr>
+      <w:r>
+        <w:t xml:space="preserve">Chẩn đoán xác định – </w:t>
+      </w:r>
+      <w:r>
+        <w:t>c</w:t>
+      </w:r>
+      <w:r>
+        <w:t>hẩn đoán thể (nhẹ/vừa/nặng)</w:t>
+      </w:r>
+      <w:r>
+        <w:t xml:space="preserve"> – </w:t>
+      </w:r>
+      <w:r>
+        <w:t>c</w:t>
+      </w:r>
+      <w:r>
+        <w:t>hẩn đoán biến chứng</w:t>
       </w:r>
     </w:p>
     <w:p>
@@ -287,6 +311,8 @@
           <w:ilvl w:val="0"/>
           <w:numId w:val="16"/>
         </w:numPr>
+        <w:ind w:left="0" w:firstLine="0"/>
+        <w:jc w:val="both"/>
         <w:rPr>
           <w:b/>
           <w:bCs/>
@@ -297,15 +323,447 @@
           <w:b/>
           <w:bCs/>
         </w:rPr>
-        <w:t>Tóm tắt các vấn đề cần hỏi</w:t>
-      </w:r>
-    </w:p>
-    <w:p>
-      <w:pPr>
-        <w:ind w:left="360"/>
-      </w:pPr>
-      <w:r>
-        <w:t>- Hỏi triệu chứng lâm sàng</w:t>
+        <w:t>Một số xét nghiệm</w:t>
+      </w:r>
+      <w:r>
+        <w:rPr>
+          <w:b/>
+          <w:bCs/>
+        </w:rPr>
+        <w:t xml:space="preserve"> trong Basedow</w:t>
+      </w:r>
+    </w:p>
+    <w:p>
+      <w:pPr>
+        <w:pStyle w:val="ListParagraph"/>
+        <w:ind w:left="0"/>
+        <w:jc w:val="both"/>
+      </w:pPr>
+      <w:r>
+        <w:t xml:space="preserve">- </w:t>
+      </w:r>
+      <w:r>
+        <w:t>Xét nghiệm hormon trong công thức máu</w:t>
+      </w:r>
+    </w:p>
+    <w:tbl>
+      <w:tblPr>
+        <w:tblStyle w:val="TableGrid"/>
+        <w:tblW w:w="0" w:type="auto"/>
+        <w:tblLook w:val="04A0" w:firstRow="1" w:lastRow="0" w:firstColumn="1" w:lastColumn="0" w:noHBand="0" w:noVBand="1"/>
+      </w:tblPr>
+      <w:tblGrid>
+        <w:gridCol w:w="1075"/>
+        <w:gridCol w:w="1170"/>
+        <w:gridCol w:w="2470"/>
+      </w:tblGrid>
+      <w:tr>
+        <w:tc>
+          <w:tcPr>
+            <w:tcW w:w="1075" w:type="dxa"/>
+            <w:shd w:val="clear" w:color="auto" w:fill="92CDDC" w:themeFill="accent5" w:themeFillTint="99"/>
+          </w:tcPr>
+          <w:p>
+            <w:pPr>
+              <w:jc w:val="both"/>
+            </w:pPr>
+            <w:r>
+              <w:t>Xét nghiệm</w:t>
+            </w:r>
+          </w:p>
+        </w:tc>
+        <w:tc>
+          <w:tcPr>
+            <w:tcW w:w="1170" w:type="dxa"/>
+            <w:shd w:val="clear" w:color="auto" w:fill="92CDDC" w:themeFill="accent5" w:themeFillTint="99"/>
+          </w:tcPr>
+          <w:p>
+            <w:pPr>
+              <w:jc w:val="both"/>
+            </w:pPr>
+            <w:r>
+              <w:t xml:space="preserve">Giá trị bình thường </w:t>
+            </w:r>
+          </w:p>
+        </w:tc>
+        <w:tc>
+          <w:tcPr>
+            <w:tcW w:w="2470" w:type="dxa"/>
+            <w:shd w:val="clear" w:color="auto" w:fill="92CDDC" w:themeFill="accent5" w:themeFillTint="99"/>
+          </w:tcPr>
+          <w:p>
+            <w:pPr>
+              <w:jc w:val="both"/>
+            </w:pPr>
+            <w:r>
+              <w:t>Đặc điểm và ý nghĩa</w:t>
+            </w:r>
+          </w:p>
+        </w:tc>
+      </w:tr>
+      <w:tr>
+        <w:tc>
+          <w:tcPr>
+            <w:tcW w:w="1075" w:type="dxa"/>
+          </w:tcPr>
+          <w:p>
+            <w:pPr>
+              <w:jc w:val="both"/>
+            </w:pPr>
+            <w:r>
+              <w:t>T3, T4 và FT3, FT4</w:t>
+            </w:r>
+          </w:p>
+        </w:tc>
+        <w:tc>
+          <w:tcPr>
+            <w:tcW w:w="1170" w:type="dxa"/>
+          </w:tcPr>
+          <w:p>
+            <w:pPr>
+              <w:jc w:val="both"/>
+            </w:pPr>
+            <w:r>
+              <w:t>T3 1.2-2.8 nmol/l</w:t>
+            </w:r>
+            <w:r>
+              <w:t xml:space="preserve"> (0.8-1.8 mcg/l)</w:t>
+            </w:r>
+          </w:p>
+          <w:p>
+            <w:pPr>
+              <w:jc w:val="both"/>
+            </w:pPr>
+            <w:r>
+              <w:t>T4 58-148 nmol/l</w:t>
+            </w:r>
+            <w:r>
+              <w:t xml:space="preserve"> (45-115 mcg/l)</w:t>
+            </w:r>
+          </w:p>
+          <w:p>
+            <w:pPr>
+              <w:jc w:val="both"/>
+            </w:pPr>
+            <w:r>
+              <w:t>FT3 0.5-5 pmol/l</w:t>
+            </w:r>
+            <w:r>
+              <w:t xml:space="preserve"> (0.4 ng/dl)</w:t>
+            </w:r>
+          </w:p>
+          <w:p>
+            <w:pPr>
+              <w:jc w:val="both"/>
+            </w:pPr>
+            <w:r>
+              <w:t>FT4 10-30 pmol/l</w:t>
+            </w:r>
+            <w:r>
+              <w:t xml:space="preserve"> (0.8-2.5 ng/dl)</w:t>
+            </w:r>
+          </w:p>
+        </w:tc>
+        <w:tc>
+          <w:tcPr>
+            <w:tcW w:w="2470" w:type="dxa"/>
+          </w:tcPr>
+          <w:p>
+            <w:pPr>
+              <w:jc w:val="both"/>
+            </w:pPr>
+            <w:r>
+              <w:t>T3, T4 là hormon tuyến giáp lưu hành trong máu hoặc FT3, FT4 là hormon lưu hành tự do. V</w:t>
+            </w:r>
+            <w:r>
+              <w:t xml:space="preserve">iệc đo lường </w:t>
+            </w:r>
+            <w:r>
+              <w:t xml:space="preserve">T3, </w:t>
+            </w:r>
+            <w:r>
+              <w:t xml:space="preserve">T4 toàn phần chịu ảnh hưởng khá nhiều bởi lượng protein trong máu vì protein có thể gắn kết </w:t>
+            </w:r>
+            <w:r>
+              <w:t xml:space="preserve">T3, </w:t>
+            </w:r>
+            <w:r>
+              <w:t xml:space="preserve">T4 với hồng cầu, biến </w:t>
+            </w:r>
+            <w:r>
+              <w:t xml:space="preserve">T3, </w:t>
+            </w:r>
+            <w:r>
+              <w:t xml:space="preserve">T4 thành dạng hoạt động. Ngược lại, </w:t>
+            </w:r>
+            <w:r>
+              <w:t>FT3, F</w:t>
+            </w:r>
+            <w:r>
+              <w:t>T4 (Free T</w:t>
+            </w:r>
+            <w:r>
+              <w:t>3</w:t>
+            </w:r>
+            <w:r>
+              <w:t xml:space="preserve"> </w:t>
+            </w:r>
+            <w:r>
+              <w:t>– Free T4</w:t>
+            </w:r>
+            <w:r>
+              <w:t>) không bị ảnh hưởng bởi lượng protein trong máu, được xem là dạng hoạt hóa của thyroxine</w:t>
+            </w:r>
+            <w:r>
+              <w:t>.</w:t>
+            </w:r>
+          </w:p>
+          <w:p>
+            <w:pPr>
+              <w:jc w:val="both"/>
+            </w:pPr>
+            <w:r>
+              <w:t>T3, T4 (FT3, FT4) tăng cao</w:t>
+            </w:r>
+            <w:r>
+              <w:t xml:space="preserve"> 2-3 lần</w:t>
+            </w:r>
+            <w:r>
+              <w:t xml:space="preserve"> trong</w:t>
+            </w:r>
+            <w:r>
+              <w:t xml:space="preserve"> Basedow</w:t>
+            </w:r>
+            <w:r>
+              <w:t>.</w:t>
+            </w:r>
+          </w:p>
+        </w:tc>
+      </w:tr>
+      <w:tr>
+        <w:tc>
+          <w:tcPr>
+            <w:tcW w:w="1075" w:type="dxa"/>
+          </w:tcPr>
+          <w:p>
+            <w:pPr>
+              <w:jc w:val="both"/>
+            </w:pPr>
+            <w:r>
+              <w:t>TSH</w:t>
+            </w:r>
+          </w:p>
+        </w:tc>
+        <w:tc>
+          <w:tcPr>
+            <w:tcW w:w="1170" w:type="dxa"/>
+          </w:tcPr>
+          <w:p>
+            <w:pPr>
+              <w:jc w:val="both"/>
+            </w:pPr>
+            <w:r>
+              <w:t>0.1-4 mcU/ml</w:t>
+            </w:r>
+          </w:p>
+        </w:tc>
+        <w:tc>
+          <w:tcPr>
+            <w:tcW w:w="2470" w:type="dxa"/>
+          </w:tcPr>
+          <w:p>
+            <w:pPr>
+              <w:jc w:val="both"/>
+            </w:pPr>
+            <w:r>
+              <w:t>TSH được sản xuất từ tuyến yên vào máu, đi đến tuyến giáp. Tại tuyến giáp, TSH kích thích các tế bào tuyến giáp sản xuất nhiều T3 và T4 hơn</w:t>
+            </w:r>
+            <w:r>
+              <w:t>.</w:t>
+            </w:r>
+          </w:p>
+          <w:p>
+            <w:pPr>
+              <w:jc w:val="both"/>
+            </w:pPr>
+            <w:r>
+              <w:t>TSH giảm rất thấp trong Basedow.</w:t>
+            </w:r>
+          </w:p>
+        </w:tc>
+      </w:tr>
+      <w:tr>
+        <w:tc>
+          <w:tcPr>
+            <w:tcW w:w="1075" w:type="dxa"/>
+          </w:tcPr>
+          <w:p>
+            <w:pPr>
+              <w:jc w:val="both"/>
+            </w:pPr>
+            <w:r>
+              <w:t>TRAb</w:t>
+            </w:r>
+          </w:p>
+        </w:tc>
+        <w:tc>
+          <w:tcPr>
+            <w:tcW w:w="1170" w:type="dxa"/>
+          </w:tcPr>
+          <w:p>
+            <w:pPr>
+              <w:jc w:val="both"/>
+            </w:pPr>
+            <w:r>
+              <w:t>&lt; 1.75 U/l</w:t>
+            </w:r>
+          </w:p>
+        </w:tc>
+        <w:tc>
+          <w:tcPr>
+            <w:tcW w:w="2470" w:type="dxa"/>
+          </w:tcPr>
+          <w:p>
+            <w:pPr>
+              <w:jc w:val="both"/>
+            </w:pPr>
+            <w:r>
+              <w:t>Kháng thể TR</w:t>
+            </w:r>
+            <w:r>
+              <w:t>A</w:t>
+            </w:r>
+            <w:r>
+              <w:t>b đặc hi</w:t>
+            </w:r>
+            <w:r>
+              <w:t>ệ</w:t>
+            </w:r>
+            <w:r>
+              <w:t>u đến 80-90%</w:t>
+            </w:r>
+            <w:r>
+              <w:t xml:space="preserve"> là kháng thể kháng TSH. Chẩn đoán bệnh Basedow, đồng thời phân biệt Basedow với các bệnh lý cường giáp khác. Sử dụng kết quả xét nghiệm trong quá trình điều trị Basedow.</w:t>
+            </w:r>
+          </w:p>
+        </w:tc>
+      </w:tr>
+      <w:tr>
+        <w:tc>
+          <w:tcPr>
+            <w:tcW w:w="1075" w:type="dxa"/>
+          </w:tcPr>
+          <w:p>
+            <w:pPr>
+              <w:jc w:val="both"/>
+            </w:pPr>
+            <w:r>
+              <w:t>Anti-TPO</w:t>
+            </w:r>
+          </w:p>
+        </w:tc>
+        <w:tc>
+          <w:tcPr>
+            <w:tcW w:w="1170" w:type="dxa"/>
+          </w:tcPr>
+          <w:p>
+            <w:pPr>
+              <w:jc w:val="both"/>
+            </w:pPr>
+            <w:r>
+              <w:t>&lt; 34 U/l</w:t>
+            </w:r>
+          </w:p>
+        </w:tc>
+        <w:tc>
+          <w:tcPr>
+            <w:tcW w:w="2470" w:type="dxa"/>
+          </w:tcPr>
+          <w:p>
+            <w:pPr>
+              <w:jc w:val="both"/>
+            </w:pPr>
+            <w:r>
+              <w:t>Anti Tpo là chỉ số kháng thể Thyroperoxidase ở trong cơ thể</w:t>
+            </w:r>
+            <w:r>
+              <w:t xml:space="preserve">. </w:t>
+            </w:r>
+            <w:r>
+              <w:t xml:space="preserve">Anti-TPO (TPOAb) không giúp chẩn đoán </w:t>
+            </w:r>
+            <w:r>
+              <w:t>B</w:t>
+            </w:r>
+            <w:r>
+              <w:t xml:space="preserve">asedow nhưng loại trừ được các bệnh lý khác. Anti-TPO tăng cao trong viêm </w:t>
+            </w:r>
+            <w:r>
+              <w:t>giáp tự miễn nếu không điều trị nguy cơ sau này dẫn đến suy giáp. K</w:t>
+            </w:r>
+            <w:r>
+              <w:t>háng thể do cơ thể sản xuất, vô tình tấn công và phá hủy các mô tuyến giáp khỏe mạnh</w:t>
+            </w:r>
+            <w:r>
+              <w:t>.</w:t>
+            </w:r>
+          </w:p>
+          <w:p>
+            <w:pPr>
+              <w:jc w:val="both"/>
+            </w:pPr>
+          </w:p>
+        </w:tc>
+      </w:tr>
+    </w:tbl>
+    <w:p>
+      <w:pPr>
+        <w:jc w:val="both"/>
+      </w:pPr>
+      <w:r>
+        <w:t xml:space="preserve">- </w:t>
+      </w:r>
+      <w:r>
+        <w:t>Độ tập trung Iod tại tuyến giáp</w:t>
+      </w:r>
+      <w:r>
+        <w:t>. Cho BN uống 10 mCi I</w:t>
+      </w:r>
+      <w:r>
+        <w:rPr>
+          <w:vertAlign w:val="superscript"/>
+        </w:rPr>
+        <w:t>131</w:t>
+      </w:r>
+      <w:r>
+        <w:t xml:space="preserve"> và đo độ tập trung giờ thứ 2, 6 và 24. Trong Basedow độ tập trung tăng cao nhanh nhất lúc 2h, đỉnh lúc 6h và giảm nhanh sau 24h.</w:t>
+      </w:r>
+    </w:p>
+    <w:p>
+      <w:pPr>
+        <w:jc w:val="both"/>
+      </w:pPr>
+      <w:r>
+        <w:t>- Siêu âm tuyến giáp to nhưng mật độ đồng nhất. Nếu có nhân, có nang ít nghĩ đến Basedow mà nghĩ đến cường giáp.</w:t>
+      </w:r>
+      <w:r>
+        <w:t xml:space="preserve"> Basedow thường tăng sinh mạch tại tuyến giáp.</w:t>
+      </w:r>
+    </w:p>
+    <w:p>
+      <w:pPr>
+        <w:jc w:val="both"/>
+      </w:pPr>
+      <w:r>
+        <w:t>- Xạ hình tuyến giáp đánh giá hình thái, kích thước tuyến giáp.</w:t>
+      </w:r>
+    </w:p>
+    <w:p>
+      <w:pPr>
+        <w:jc w:val="both"/>
+      </w:pPr>
+      <w:r>
+        <w:t>- CT trong trường hợp tuyến giáp lạc chỗ, thường gặp ở nam giới.</w:t>
       </w:r>
     </w:p>
     <w:p>
@@ -315,6 +773,8 @@
           <w:ilvl w:val="0"/>
           <w:numId w:val="16"/>
         </w:numPr>
+        <w:ind w:left="0" w:firstLine="0"/>
+        <w:jc w:val="both"/>
         <w:rPr>
           <w:b/>
           <w:bCs/>
@@ -327,13 +787,23 @@
         </w:rPr>
         <w:t>Tiêu chuẩn chẩn đoán</w:t>
       </w:r>
-    </w:p>
-    <w:p>
-      <w:pPr>
-        <w:ind w:left="360"/>
-      </w:pPr>
-      <w:r>
-        <w:t>- Lâm sàng</w:t>
+      <w:r>
+        <w:rPr>
+          <w:b/>
+          <w:bCs/>
+        </w:rPr>
+        <w:t xml:space="preserve"> Basedow</w:t>
+      </w:r>
+    </w:p>
+    <w:p>
+      <w:pPr>
+        <w:jc w:val="both"/>
+      </w:pPr>
+      <w:r>
+        <w:t>a.</w:t>
+      </w:r>
+      <w:r>
+        <w:t xml:space="preserve"> Lâm sàng</w:t>
       </w:r>
       <w:r>
         <w:t xml:space="preserve"> phải rõ ràng</w:t>
@@ -344,24 +814,86 @@
     </w:p>
     <w:p>
       <w:pPr>
-        <w:ind w:left="360"/>
-      </w:pPr>
-      <w:r>
-        <w:t xml:space="preserve">+ Hội chứng cường giáp gồm triệu chứng tim mạch, </w:t>
-      </w:r>
-      <w:r>
-        <w:t xml:space="preserve">triệu chứng </w:t>
-      </w:r>
-      <w:r>
-        <w:t>vận mạch, cường thần kinh giao cảm và toàn thân.</w:t>
-      </w:r>
-    </w:p>
-    <w:p>
-      <w:pPr>
-        <w:ind w:left="360"/>
-      </w:pPr>
-      <w:r>
-        <w:t>+ Bướu giáp</w:t>
+        <w:jc w:val="both"/>
+      </w:pPr>
+      <w:r>
+        <w:t>-</w:t>
+      </w:r>
+      <w:r>
+        <w:t xml:space="preserve"> Hội chứng cường giáp gồm</w:t>
+      </w:r>
+      <w:r>
+        <w:t>:</w:t>
+      </w:r>
+    </w:p>
+    <w:p>
+      <w:pPr>
+        <w:jc w:val="both"/>
+      </w:pPr>
+      <w:r>
+        <w:t>+ T</w:t>
+      </w:r>
+      <w:r>
+        <w:t>riệu chứng tim mạch</w:t>
+      </w:r>
+      <w:r>
+        <w:t>: Tim nhanh, huyết áp không ổn định</w:t>
+      </w:r>
+    </w:p>
+    <w:p>
+      <w:pPr>
+        <w:jc w:val="both"/>
+      </w:pPr>
+      <w:r>
+        <w:t>+ T</w:t>
+      </w:r>
+      <w:r>
+        <w:t xml:space="preserve">riệu chứng </w:t>
+      </w:r>
+      <w:r>
+        <w:t>vận mạch</w:t>
+      </w:r>
+      <w:r>
+        <w:t>: Sợ nóng, ra mồ hôi, cơn giãn mạch đỏ bừng mặt, háo khát</w:t>
+      </w:r>
+    </w:p>
+    <w:p>
+      <w:pPr>
+        <w:jc w:val="both"/>
+      </w:pPr>
+      <w:r>
+        <w:t>+ C</w:t>
+      </w:r>
+      <w:r>
+        <w:t>ường thần kinh giao cảm</w:t>
+      </w:r>
+      <w:r>
+        <w:t>: Run, bồn chồn, dễ xúc động, rối loạn tiêu hóa (táo lỏng từng đợt)</w:t>
+      </w:r>
+    </w:p>
+    <w:p>
+      <w:pPr>
+        <w:jc w:val="both"/>
+      </w:pPr>
+      <w:r>
+        <w:t xml:space="preserve">+ Triệu chứng </w:t>
+      </w:r>
+      <w:r>
+        <w:t>toàn thân</w:t>
+      </w:r>
+      <w:r>
+        <w:t>: Gầy sút, teo cơ, nhược cơ, yếu cơ, rối loạn sinh dục, giảm khả năng lao động, mất tập trung.</w:t>
+      </w:r>
+    </w:p>
+    <w:p>
+      <w:pPr>
+        <w:jc w:val="both"/>
+      </w:pPr>
+      <w:r>
+        <w:t>-</w:t>
+      </w:r>
+      <w:r>
+        <w:t xml:space="preserve"> Bướu giáp</w:t>
       </w:r>
       <w:r>
         <w:t>: Bướu mạch triệu chứng quý nhưng hiếm.</w:t>
@@ -369,10 +901,13 @@
     </w:p>
     <w:p>
       <w:pPr>
-        <w:ind w:left="360"/>
-      </w:pPr>
-      <w:r>
-        <w:t>+ Triệu chứng mắt</w:t>
+        <w:jc w:val="both"/>
+      </w:pPr>
+      <w:r>
+        <w:t>-</w:t>
+      </w:r>
+      <w:r>
+        <w:t xml:space="preserve"> Triệu chứng mắt</w:t>
       </w:r>
       <w:r>
         <w:t>: Lồi mắt triệu chứng quý nhưng hiếm.</w:t>
@@ -380,24 +915,33 @@
     </w:p>
     <w:p>
       <w:pPr>
-        <w:ind w:left="360"/>
-      </w:pPr>
-      <w:r>
-        <w:t>+</w:t>
+        <w:jc w:val="both"/>
+      </w:pPr>
+      <w:r>
+        <w:t>-</w:t>
       </w:r>
       <w:r>
         <w:t xml:space="preserve"> Triệu chứng da</w:t>
       </w:r>
       <w:r>
-        <w:t xml:space="preserve">: Phù niêm triệu chứng quý nhưng hiếm. </w:t>
-      </w:r>
-    </w:p>
-    <w:p>
-      <w:pPr>
-        <w:ind w:left="360"/>
-      </w:pPr>
-      <w:r>
-        <w:t xml:space="preserve">- </w:t>
+        <w:t>: Phù niêm triệu chứng quý nhưng hiếm.</w:t>
+      </w:r>
+      <w:r>
+        <w:t xml:space="preserve"> Rối loạn sắc tố.</w:t>
+      </w:r>
+      <w:r>
+        <w:t xml:space="preserve"> </w:t>
+      </w:r>
+    </w:p>
+    <w:p>
+      <w:pPr>
+        <w:jc w:val="both"/>
+      </w:pPr>
+      <w:r>
+        <w:t>b.</w:t>
+      </w:r>
+      <w:r>
+        <w:t xml:space="preserve"> </w:t>
       </w:r>
       <w:r>
         <w:t>Cận lâm sàng:</w:t>
@@ -405,10 +949,13 @@
     </w:p>
     <w:p>
       <w:pPr>
-        <w:ind w:left="360"/>
-      </w:pPr>
-      <w:r>
-        <w:t>+ T3, T4 tăng, TSH giảm hoặc FT3, FT4 tăng, TSH giảm</w:t>
+        <w:jc w:val="both"/>
+      </w:pPr>
+      <w:r>
+        <w:t>-</w:t>
+      </w:r>
+      <w:r>
+        <w:t xml:space="preserve"> T3, T4 tăng, TSH giảm hoặc FT3, FT4 tăng, TSH giảm</w:t>
       </w:r>
       <w:r>
         <w:t xml:space="preserve"> phải rõ ràng.</w:t>
@@ -416,10 +963,13 @@
     </w:p>
     <w:p>
       <w:pPr>
-        <w:ind w:left="360"/>
-      </w:pPr>
-      <w:r>
-        <w:t>+ TRAb tăng</w:t>
+        <w:jc w:val="both"/>
+      </w:pPr>
+      <w:r>
+        <w:t>-</w:t>
+      </w:r>
+      <w:r>
+        <w:t xml:space="preserve"> TRAb tăng</w:t>
       </w:r>
     </w:p>
     <w:p>
@@ -429,6 +979,8 @@
           <w:ilvl w:val="0"/>
           <w:numId w:val="16"/>
         </w:numPr>
+        <w:ind w:left="0" w:firstLine="0"/>
+        <w:jc w:val="both"/>
         <w:rPr>
           <w:b/>
           <w:bCs/>
@@ -441,10 +993,17 @@
         </w:rPr>
         <w:t>Chẩn đoán thể lâm sàng</w:t>
       </w:r>
-    </w:p>
-    <w:p>
-      <w:pPr>
-        <w:ind w:left="360"/>
+      <w:r>
+        <w:rPr>
+          <w:b/>
+          <w:bCs/>
+        </w:rPr>
+        <w:t xml:space="preserve"> Basedow</w:t>
+      </w:r>
+    </w:p>
+    <w:p>
+      <w:pPr>
+        <w:jc w:val="both"/>
       </w:pPr>
       <w:r>
         <w:t>- Thể nhẹ:</w:t>
@@ -452,7 +1011,7 @@
     </w:p>
     <w:p>
       <w:pPr>
-        <w:ind w:left="360"/>
+        <w:jc w:val="both"/>
       </w:pPr>
       <w:r>
         <w:t>+ Triệu chứng rối loạn thần kinh</w:t>
@@ -463,7 +1022,7 @@
     </w:p>
     <w:p>
       <w:pPr>
-        <w:ind w:left="360"/>
+        <w:jc w:val="both"/>
       </w:pPr>
       <w:r>
         <w:t>+ Nhịp tim khoảng 100 ck/p</w:t>
@@ -474,7 +1033,7 @@
     </w:p>
     <w:p>
       <w:pPr>
-        <w:ind w:left="360"/>
+        <w:jc w:val="both"/>
       </w:pPr>
       <w:r>
         <w:t xml:space="preserve">+ </w:t>
@@ -485,7 +1044,7 @@
     </w:p>
     <w:p>
       <w:pPr>
-        <w:ind w:left="360"/>
+        <w:jc w:val="both"/>
       </w:pPr>
       <w:r>
         <w:t>+ Giảm khả năng lao động</w:t>
@@ -493,7 +1052,7 @@
     </w:p>
     <w:p>
       <w:pPr>
-        <w:ind w:left="360"/>
+        <w:jc w:val="both"/>
       </w:pPr>
       <w:r>
         <w:t>- Thể vừa:</w:t>
@@ -501,15 +1060,16 @@
     </w:p>
     <w:p>
       <w:pPr>
-        <w:ind w:left="360"/>
-      </w:pPr>
-      <w:r>
+        <w:jc w:val="both"/>
+      </w:pPr>
+      <w:r>
+        <w:lastRenderedPageBreak/>
         <w:t>+ Triệu chứng thần kinh thực vật, kích động</w:t>
       </w:r>
     </w:p>
     <w:p>
       <w:pPr>
-        <w:ind w:left="360"/>
+        <w:jc w:val="both"/>
       </w:pPr>
       <w:r>
         <w:t>+ Nhịp tim &gt; 120 ck//p, xuất hiện suy tim</w:t>
@@ -517,7 +1077,7 @@
     </w:p>
     <w:p>
       <w:pPr>
-        <w:ind w:left="360"/>
+        <w:jc w:val="both"/>
       </w:pPr>
       <w:r>
         <w:t>+ Sụt 10% trọng lượng cơ thể</w:t>
@@ -525,7 +1085,7 @@
     </w:p>
     <w:p>
       <w:pPr>
-        <w:ind w:left="360"/>
+        <w:jc w:val="both"/>
       </w:pPr>
       <w:r>
         <w:t>+ Giảm khả năng lao động</w:t>
@@ -533,7 +1093,7 @@
     </w:p>
     <w:p>
       <w:pPr>
-        <w:ind w:left="360"/>
+        <w:jc w:val="both"/>
       </w:pPr>
       <w:r>
         <w:t>- Thể nặng:</w:t>
@@ -541,7 +1101,7 @@
     </w:p>
     <w:p>
       <w:pPr>
-        <w:ind w:left="360"/>
+        <w:jc w:val="both"/>
       </w:pPr>
       <w:r>
         <w:t>+ Nhịp tim &gt; 120ck/p, có suy tim</w:t>
@@ -549,7 +1109,7 @@
     </w:p>
     <w:p>
       <w:pPr>
-        <w:ind w:left="360"/>
+        <w:jc w:val="both"/>
       </w:pPr>
       <w:r>
         <w:t xml:space="preserve">+ </w:t>
@@ -560,7 +1120,7 @@
     </w:p>
     <w:p>
       <w:pPr>
-        <w:ind w:left="360"/>
+        <w:jc w:val="both"/>
       </w:pPr>
       <w:r>
         <w:t>+ Mất khả năng lao động hoàn toàn</w:t>
@@ -573,6 +1133,8 @@
           <w:ilvl w:val="0"/>
           <w:numId w:val="16"/>
         </w:numPr>
+        <w:ind w:left="0" w:firstLine="0"/>
+        <w:jc w:val="both"/>
         <w:rPr>
           <w:b/>
           <w:bCs/>
@@ -583,169 +1145,56 @@
           <w:b/>
           <w:bCs/>
         </w:rPr>
-        <w:t>Một số xét nghiệm</w:t>
-      </w:r>
-    </w:p>
-    <w:p>
-      <w:pPr>
-        <w:ind w:left="360"/>
-      </w:pPr>
-      <w:r>
-        <w:t>- T3, T4 và FT3, FT4 tăng rất cao</w:t>
-      </w:r>
-      <w:r>
-        <w:t>.</w:t>
-      </w:r>
-      <w:r>
-        <w:t xml:space="preserve"> Bình thường T3 1.2-2.8 nmol/l, T4 58-148 nmol/l, FT3 0.5-5 pmol/l, FT4 10-30 pmol/l.</w:t>
-      </w:r>
-      <w:r>
-        <w:t xml:space="preserve"> V</w:t>
-      </w:r>
-      <w:r>
-        <w:t xml:space="preserve">iệc đo lường </w:t>
-      </w:r>
-      <w:r>
-        <w:t xml:space="preserve">T3, </w:t>
-      </w:r>
-      <w:r>
-        <w:t xml:space="preserve">T4 toàn phần chịu ảnh hưởng khá nhiều bởi lượng protein trong máu vì protein có thể gắn kết </w:t>
-      </w:r>
-      <w:r>
-        <w:t xml:space="preserve">T3, </w:t>
-      </w:r>
-      <w:r>
-        <w:t xml:space="preserve">T4 với hồng cầu, biến </w:t>
-      </w:r>
-      <w:r>
-        <w:t xml:space="preserve">T3, </w:t>
-      </w:r>
-      <w:r>
-        <w:t xml:space="preserve">T4 thành dạng hoạt động. Ngược lại, </w:t>
-      </w:r>
-      <w:r>
-        <w:t>FT3, F</w:t>
-      </w:r>
-      <w:r>
-        <w:t>T4 (Free T</w:t>
-      </w:r>
-      <w:r>
-        <w:t>3</w:t>
-      </w:r>
-      <w:r>
-        <w:t xml:space="preserve"> </w:t>
-      </w:r>
-      <w:r>
-        <w:t>– Free T4</w:t>
-      </w:r>
-      <w:r>
-        <w:t xml:space="preserve">) không bị </w:t>
-      </w:r>
-      <w:r>
-        <w:t>ảnh hưởng bởi lượng protein trong máu, được xem là dạng hoạt hóa của thyroxine</w:t>
-      </w:r>
-      <w:r>
-        <w:t>.</w:t>
-      </w:r>
-    </w:p>
-    <w:p>
-      <w:pPr>
-        <w:ind w:left="360"/>
-      </w:pPr>
-      <w:r>
-        <w:t>- TSH giảm rất thấp</w:t>
-      </w:r>
-      <w:r>
-        <w:t>. Bình thường 0.1-4 mcU/ml.</w:t>
-      </w:r>
-      <w:r>
-        <w:t xml:space="preserve"> </w:t>
-      </w:r>
-      <w:r>
-        <w:t>TSH được sản xuất từ tuyến yên vào máu, đi đến tuyến giáp. Tại tuyến giáp, TSH kích thích các tế bào tuyến giáp sản xuất nhiều T3 và T4 hơn</w:t>
-      </w:r>
-      <w:r>
-        <w:t>.</w:t>
-      </w:r>
-    </w:p>
-    <w:p>
-      <w:pPr>
-        <w:ind w:left="360"/>
-      </w:pPr>
-      <w:r>
-        <w:t>- Kháng thể TR</w:t>
-      </w:r>
-      <w:r>
-        <w:t>A</w:t>
-      </w:r>
-      <w:r>
-        <w:t>b đặc hiểu đến 80-90%</w:t>
-      </w:r>
-      <w:r>
-        <w:t xml:space="preserve"> là kháng thể kháng TSH.</w:t>
-      </w:r>
-      <w:r>
-        <w:t xml:space="preserve"> </w:t>
-      </w:r>
-    </w:p>
-    <w:p>
-      <w:pPr>
-        <w:ind w:left="360"/>
-      </w:pPr>
-      <w:r>
-        <w:t>- Anti-TPO</w:t>
-      </w:r>
-      <w:r>
-        <w:t xml:space="preserve"> (TPOAb)</w:t>
-      </w:r>
-      <w:r>
-        <w:t xml:space="preserve"> không giúp chẩn đoán basedow nhưng loại trừ được các bệnh lý khác. Anti-TPO tăng cao trong viêm giáp tự miễn</w:t>
-      </w:r>
-      <w:r>
-        <w:t xml:space="preserve"> nếu không điều trị</w:t>
-      </w:r>
-      <w:r>
-        <w:t xml:space="preserve"> nguy cơ sau này dẫn đến suy giáp.</w:t>
-      </w:r>
-      <w:r>
-        <w:t xml:space="preserve"> K</w:t>
-      </w:r>
-      <w:r>
-        <w:t>háng thể do cơ thể sản xuất, vô tình tấn công và phá hủy các mô tuyến giáp khỏe mạnh</w:t>
-      </w:r>
-      <w:r>
-        <w:t>.</w:t>
-      </w:r>
-    </w:p>
-    <w:p>
-      <w:pPr>
-        <w:ind w:left="360"/>
-      </w:pPr>
-      <w:r>
-        <w:t>- Siêu âm tuyến giáp to nhưng mật độ đồng nhất. Nếu có nhân</w:t>
-      </w:r>
-      <w:r>
-        <w:t>, có nang</w:t>
-      </w:r>
-      <w:r>
-        <w:t xml:space="preserve"> </w:t>
-      </w:r>
-      <w:r>
-        <w:t xml:space="preserve">ít nghĩ đến basedow mà nghĩ đến </w:t>
-      </w:r>
-      <w:r>
-        <w:t>cường giáp</w:t>
-      </w:r>
-      <w:r>
-        <w:t>.</w:t>
-      </w:r>
-    </w:p>
-    <w:p>
-      <w:pPr>
-        <w:ind w:left="360"/>
-      </w:pPr>
-      <w:r>
-        <w:t>- CT trong trường hợp tuyến giáp lạc chỗ, thường gặp ở nam giới.</w:t>
+        <w:t>Biến chứng của Basedow</w:t>
+      </w:r>
+    </w:p>
+    <w:p>
+      <w:pPr>
+        <w:pStyle w:val="ListParagraph"/>
+        <w:ind w:left="0"/>
+        <w:jc w:val="both"/>
+      </w:pPr>
+      <w:r>
+        <w:t>- Cơn cường giáp cấp (cơn bão giáp trạng)</w:t>
+      </w:r>
+    </w:p>
+    <w:p>
+      <w:pPr>
+        <w:pStyle w:val="ListParagraph"/>
+        <w:ind w:left="0"/>
+        <w:jc w:val="both"/>
+      </w:pPr>
+      <w:r>
+        <w:t>- Biến chứng tim mạch như cuồng nhĩ, rung nhĩ</w:t>
+      </w:r>
+      <w:r>
+        <w:t>, suy tim</w:t>
+      </w:r>
+    </w:p>
+    <w:p>
+      <w:pPr>
+        <w:pStyle w:val="ListParagraph"/>
+        <w:tabs>
+          <w:tab w:val="left" w:pos="0"/>
+        </w:tabs>
+        <w:ind w:left="0"/>
+        <w:jc w:val="both"/>
+      </w:pPr>
+      <w:r>
+        <w:t>- Bệnh cơ do Basedow như nhược cơ, teo cơ, phản xạ gân xương bất thường</w:t>
+      </w:r>
+    </w:p>
+    <w:p>
+      <w:pPr>
+        <w:pStyle w:val="ListParagraph"/>
+        <w:tabs>
+          <w:tab w:val="left" w:pos="0"/>
+        </w:tabs>
+        <w:ind w:left="0"/>
+        <w:jc w:val="both"/>
+      </w:pPr>
+      <w:r>
+        <w:t>- Biến chứng mắt</w:t>
       </w:r>
     </w:p>
     <w:p>
@@ -755,6 +1204,8 @@
           <w:ilvl w:val="0"/>
           <w:numId w:val="16"/>
         </w:numPr>
+        <w:ind w:left="0" w:firstLine="0"/>
+        <w:jc w:val="both"/>
         <w:rPr>
           <w:b/>
           <w:bCs/>
@@ -767,10 +1218,117 @@
         </w:rPr>
         <w:t>Điều trị</w:t>
       </w:r>
-    </w:p>
-    <w:p>
-      <w:pPr>
-        <w:ind w:left="360"/>
+      <w:r>
+        <w:rPr>
+          <w:b/>
+          <w:bCs/>
+        </w:rPr>
+        <w:t xml:space="preserve"> </w:t>
+      </w:r>
+      <w:r>
+        <w:rPr>
+          <w:b/>
+          <w:bCs/>
+        </w:rPr>
+        <w:t xml:space="preserve">nội khoa </w:t>
+      </w:r>
+      <w:r>
+        <w:rPr>
+          <w:b/>
+          <w:bCs/>
+        </w:rPr>
+        <w:t>Basedow</w:t>
+      </w:r>
+    </w:p>
+    <w:p>
+      <w:pPr>
+        <w:pStyle w:val="ListParagraph"/>
+        <w:ind w:left="0"/>
+        <w:jc w:val="both"/>
+      </w:pPr>
+      <w:r>
+        <w:t>a. Chỉ định</w:t>
+      </w:r>
+    </w:p>
+    <w:p>
+      <w:pPr>
+        <w:pStyle w:val="ListParagraph"/>
+        <w:ind w:left="0"/>
+        <w:jc w:val="both"/>
+      </w:pPr>
+      <w:r>
+        <w:t>- Bệnh mới bắt đầu</w:t>
+      </w:r>
+    </w:p>
+    <w:p>
+      <w:pPr>
+        <w:pStyle w:val="ListParagraph"/>
+        <w:ind w:left="0"/>
+        <w:jc w:val="both"/>
+      </w:pPr>
+      <w:r>
+        <w:t>- Bệnh nhẹ và vừa</w:t>
+      </w:r>
+    </w:p>
+    <w:p>
+      <w:pPr>
+        <w:pStyle w:val="ListParagraph"/>
+        <w:ind w:left="0"/>
+        <w:jc w:val="both"/>
+      </w:pPr>
+      <w:r>
+        <w:t>- Bướu giáp to vừa, lan tỏa, không nhân</w:t>
+      </w:r>
+    </w:p>
+    <w:p>
+      <w:pPr>
+        <w:pStyle w:val="ListParagraph"/>
+        <w:ind w:left="0"/>
+        <w:jc w:val="both"/>
+      </w:pPr>
+      <w:r>
+        <w:t>- BN có thể theo dõi và điều trị lâu dài 18 tháng</w:t>
+      </w:r>
+    </w:p>
+    <w:p>
+      <w:pPr>
+        <w:pStyle w:val="ListParagraph"/>
+        <w:ind w:left="0"/>
+        <w:jc w:val="both"/>
+      </w:pPr>
+      <w:r>
+        <w:t xml:space="preserve">b. </w:t>
+      </w:r>
+      <w:r>
+        <w:t>Chống chỉ định</w:t>
+      </w:r>
+    </w:p>
+    <w:p>
+      <w:pPr>
+        <w:pStyle w:val="ListParagraph"/>
+        <w:ind w:left="0"/>
+        <w:jc w:val="both"/>
+      </w:pPr>
+      <w:r>
+        <w:t>- Chỉ có chống chỉ định tương đối trong viêm gan, suy gan, giảm bạch cầu hạt, dị ứng thuốc.</w:t>
+      </w:r>
+    </w:p>
+    <w:p>
+      <w:pPr>
+        <w:pStyle w:val="ListParagraph"/>
+        <w:ind w:left="0"/>
+        <w:jc w:val="both"/>
+      </w:pPr>
+      <w:r>
+        <w:t xml:space="preserve">c. </w:t>
+      </w:r>
+      <w:r>
+        <w:t>Cụ thể</w:t>
+      </w:r>
+    </w:p>
+    <w:p>
+      <w:pPr>
+        <w:jc w:val="both"/>
       </w:pPr>
       <w:r>
         <w:t xml:space="preserve">- Dùng </w:t>
@@ -778,21 +1336,36 @@
       <w:r>
         <w:t>kháng giáp trạng tổng hợp do tuyến giáp tiết nhiều hormon.</w:t>
       </w:r>
-    </w:p>
-    <w:p>
-      <w:pPr>
-        <w:ind w:left="360"/>
-      </w:pPr>
-      <w:r>
-        <w:t>- Thiouracin:</w:t>
-      </w:r>
-    </w:p>
-    <w:p>
-      <w:pPr>
-        <w:ind w:left="360"/>
-      </w:pPr>
-      <w:r>
-        <w:t>+ PTU</w:t>
+      <w:r>
+        <w:t xml:space="preserve"> Gồm 2 nhóm Thiouracil và Imidazol</w:t>
+      </w:r>
+      <w:r>
+        <w:t>:</w:t>
+      </w:r>
+    </w:p>
+    <w:p>
+      <w:pPr>
+        <w:jc w:val="both"/>
+      </w:pPr>
+      <w:r>
+        <w:t>+</w:t>
+      </w:r>
+      <w:r>
+        <w:t xml:space="preserve"> Thiouraci</w:t>
+      </w:r>
+      <w:r>
+        <w:t>l</w:t>
+      </w:r>
+      <w:r>
+        <w:t>:</w:t>
+      </w:r>
+    </w:p>
+    <w:p>
+      <w:pPr>
+        <w:jc w:val="both"/>
+      </w:pPr>
+      <w:r>
+        <w:t>PTU</w:t>
       </w:r>
       <w:r>
         <w:t>: Độc hơn, gây dị ứng</w:t>
@@ -806,10 +1379,10 @@
     </w:p>
     <w:p>
       <w:pPr>
-        <w:ind w:left="360"/>
-      </w:pPr>
-      <w:r>
-        <w:t>+ MTU</w:t>
+        <w:jc w:val="both"/>
+      </w:pPr>
+      <w:r>
+        <w:t>MTU</w:t>
       </w:r>
       <w:r>
         <w:t>: Lành hơn nhưng qua được hàng rào rau thai.</w:t>
@@ -817,37 +1390,48 @@
     </w:p>
     <w:p>
       <w:pPr>
-        <w:ind w:left="360"/>
-      </w:pPr>
-      <w:r>
-        <w:t>- Imidazol:</w:t>
-      </w:r>
-    </w:p>
-    <w:p>
-      <w:pPr>
-        <w:ind w:left="360"/>
-      </w:pPr>
-      <w:r>
-        <w:t>+ Carbimazol</w:t>
-      </w:r>
-    </w:p>
-    <w:p>
-      <w:pPr>
-        <w:ind w:left="360"/>
-      </w:pPr>
-      <w:r>
-        <w:t>+ Th</w:t>
+        <w:jc w:val="both"/>
+      </w:pPr>
+      <w:r>
+        <w:t xml:space="preserve">+ </w:t>
+      </w:r>
+      <w:r>
+        <w:t>Imidazol:</w:t>
+      </w:r>
+      <w:r>
+        <w:t xml:space="preserve"> </w:t>
+      </w:r>
+      <w:r>
+        <w:t>Carbimazol</w:t>
+      </w:r>
+      <w:r>
+        <w:t>e</w:t>
+      </w:r>
+      <w:r>
+        <w:t xml:space="preserve"> hoặc </w:t>
+      </w:r>
+      <w:r>
+        <w:t>Th</w:t>
       </w:r>
       <w:r>
         <w:t>yrozol</w:t>
       </w:r>
-    </w:p>
-    <w:p>
-      <w:pPr>
-        <w:ind w:left="360"/>
-      </w:pPr>
-      <w:r>
-        <w:t>- Giai đoạn tấn công từ 6-8 tuần liều 20-40mg/ngày với Imidazol và 200-400mg/ngày với Thiouracin. Liều củng cố bằng 1/2 liều tấn công</w:t>
+      <w:r>
+        <w:t>.</w:t>
+      </w:r>
+    </w:p>
+    <w:p>
+      <w:pPr>
+        <w:jc w:val="both"/>
+      </w:pPr>
+      <w:r>
+        <w:t>- Giai đoạn tấn công từ 6-8 tuần liều 20-40mg/ngày với Imidazol và 200-400mg/ngày với Thiouraci</w:t>
+      </w:r>
+      <w:r>
+        <w:t>l</w:t>
+      </w:r>
+      <w:r>
+        <w:t>. Liều củng cố bằng 1/2 liều tấn công</w:t>
       </w:r>
       <w:r>
         <w:t xml:space="preserve"> kéo dài 3-6-9 tháng</w:t>
@@ -876,25 +1460,42 @@
     </w:p>
     <w:p>
       <w:pPr>
-        <w:ind w:left="360"/>
-      </w:pPr>
-      <w:r>
-        <w:t>- Tác dụng phụ của các thuốc trên gây dị ứng chậm sau 10-15 ngày, thậm chí sau đến 2 tháng có đặc tính ngữa lòng bàn tay, bàn chân. Do đó nếu chỉ ngứa có thể dùng kháng histamin, nếu nổi mẩn cục cần đổi thuốc cho BN.</w:t>
-      </w:r>
-    </w:p>
-    <w:p>
-      <w:pPr>
-        <w:ind w:left="360"/>
-      </w:pPr>
-      <w:r>
-        <w:lastRenderedPageBreak/>
+        <w:jc w:val="both"/>
+      </w:pPr>
+      <w:r>
+        <w:t>- Tác dụng phụ của các thuốc trên gây dị ứng chậm sau 10-15 ngày, thậm chí sau đến 2 tháng có đặc tính ng</w:t>
+      </w:r>
+      <w:r>
+        <w:t>ử</w:t>
+      </w:r>
+      <w:r>
+        <w:t>a lòng bàn tay, bàn chân. Do đó nếu chỉ ngứa có thể dùng kháng histamin, nếu nổi mẩn cục cần đổi thuốc cho BN.</w:t>
+      </w:r>
+    </w:p>
+    <w:p>
+      <w:pPr>
+        <w:jc w:val="both"/>
+      </w:pPr>
+      <w:r>
+        <w:rPr>
+          <w:lang w:val="vi-VN"/>
+        </w:rPr>
         <w:t xml:space="preserve">- Gây giảm bạch cầu và </w:t>
       </w:r>
       <w:r>
+        <w:rPr>
+          <w:lang w:val="vi-VN"/>
+        </w:rPr>
         <w:t>gây tăng men gan</w:t>
       </w:r>
       <w:r>
-        <w:t xml:space="preserve"> nên cần chú ý theo dõi</w:t>
+        <w:rPr>
+          <w:lang w:val="vi-VN"/>
+        </w:rPr>
+        <w:t xml:space="preserve"> nên cần</w:t>
+      </w:r>
+      <w:r>
+        <w:t xml:space="preserve"> chú ý theo dõi</w:t>
       </w:r>
       <w:r>
         <w:t xml:space="preserve"> và đưa ra quyết định điều trị.</w:t>
@@ -905,18 +1506,30 @@
     </w:p>
     <w:p>
       <w:pPr>
-        <w:ind w:left="360"/>
+        <w:jc w:val="both"/>
       </w:pPr>
       <w:r>
         <w:t>- Nhịp tim nhanh dùng chẹn beta giao cảm</w:t>
       </w:r>
       <w:r>
-        <w:t xml:space="preserve"> propranolol cho 2-3 lần/ngày, concor cho 2 lần/ngày, betalok zoc cho 1 lần/ngày.</w:t>
-      </w:r>
-    </w:p>
-    <w:p>
-      <w:pPr>
-        <w:ind w:left="360"/>
+        <w:t xml:space="preserve"> propranolol cho 2-3 lần/ngày, concor cho 2 lần/ngày, betalo</w:t>
+      </w:r>
+      <w:r>
+        <w:t>c</w:t>
+      </w:r>
+      <w:r>
+        <w:t xml:space="preserve"> zo</w:t>
+      </w:r>
+      <w:r>
+        <w:t>k</w:t>
+      </w:r>
+      <w:r>
+        <w:t xml:space="preserve"> cho 1 lần/ngày.</w:t>
+      </w:r>
+    </w:p>
+    <w:p>
+      <w:pPr>
+        <w:jc w:val="both"/>
       </w:pPr>
       <w:r>
         <w:t>- Ngừng điều trị khi bình giáp liên tục từ 18-24 tháng</w:t>
@@ -932,6 +1545,63 @@
           <w:ilvl w:val="0"/>
           <w:numId w:val="16"/>
         </w:numPr>
+        <w:ind w:left="0" w:firstLine="0"/>
+        <w:jc w:val="both"/>
+        <w:rPr>
+          <w:b/>
+          <w:bCs/>
+        </w:rPr>
+      </w:pPr>
+      <w:r>
+        <w:rPr>
+          <w:b/>
+          <w:bCs/>
+        </w:rPr>
+        <w:t>Theo dõi BN điều trị nội khoa</w:t>
+      </w:r>
+    </w:p>
+    <w:p>
+      <w:pPr>
+        <w:pStyle w:val="ListParagraph"/>
+        <w:ind w:left="0"/>
+        <w:jc w:val="both"/>
+      </w:pPr>
+      <w:r>
+        <w:t xml:space="preserve">- </w:t>
+      </w:r>
+      <w:r>
+        <w:t>Đánh giá lâm sàng BN</w:t>
+      </w:r>
+    </w:p>
+    <w:p>
+      <w:pPr>
+        <w:pStyle w:val="ListParagraph"/>
+        <w:ind w:left="0"/>
+        <w:jc w:val="both"/>
+      </w:pPr>
+      <w:r>
+        <w:t>- Làm lại XN hormon sau 7-10 ngày</w:t>
+      </w:r>
+    </w:p>
+    <w:p>
+      <w:pPr>
+        <w:pStyle w:val="ListParagraph"/>
+        <w:ind w:left="0"/>
+        <w:jc w:val="both"/>
+      </w:pPr>
+      <w:r>
+        <w:t>- Theo dõi kéo dài 18-24 tháng, thậm chí 36 tháng tùy từng trường hợp</w:t>
+      </w:r>
+    </w:p>
+    <w:p>
+      <w:pPr>
+        <w:pStyle w:val="ListParagraph"/>
+        <w:numPr>
+          <w:ilvl w:val="0"/>
+          <w:numId w:val="16"/>
+        </w:numPr>
+        <w:ind w:left="0" w:firstLine="0"/>
+        <w:jc w:val="both"/>
         <w:rPr>
           <w:b/>
           <w:bCs/>
@@ -947,7 +1617,7 @@
     </w:p>
     <w:p>
       <w:pPr>
-        <w:ind w:left="360"/>
+        <w:jc w:val="both"/>
       </w:pPr>
       <w:r>
         <w:t>- Nhịp tim về bình thường</w:t>
@@ -955,7 +1625,7 @@
     </w:p>
     <w:p>
       <w:pPr>
-        <w:ind w:left="360"/>
+        <w:jc w:val="both"/>
       </w:pPr>
       <w:r>
         <w:t>- Rối loạn ngoại vi mất</w:t>
@@ -963,7 +1633,7 @@
     </w:p>
     <w:p>
       <w:pPr>
-        <w:ind w:left="360"/>
+        <w:jc w:val="both"/>
       </w:pPr>
       <w:r>
         <w:t>- Bệnh nhân tăng cân trở lại</w:t>
@@ -971,7 +1641,7 @@
     </w:p>
     <w:p>
       <w:pPr>
-        <w:ind w:left="360"/>
+        <w:jc w:val="both"/>
       </w:pPr>
       <w:r>
         <w:t>- Định lượng hormon tuyến giáp về trị số bình thường</w:t>
@@ -990,6 +1660,8 @@
           <w:ilvl w:val="0"/>
           <w:numId w:val="16"/>
         </w:numPr>
+        <w:ind w:left="0" w:firstLine="0"/>
+        <w:jc w:val="both"/>
         <w:rPr>
           <w:b/>
           <w:bCs/>
@@ -1000,12 +1672,26 @@
           <w:b/>
           <w:bCs/>
         </w:rPr>
-        <w:t>Khi nào điều trị ngoại khoa</w:t>
-      </w:r>
-    </w:p>
-    <w:p>
-      <w:pPr>
-        <w:ind w:left="360"/>
+        <w:t>Chỉ định điều trị</w:t>
+      </w:r>
+      <w:r>
+        <w:rPr>
+          <w:b/>
+          <w:bCs/>
+        </w:rPr>
+        <w:t xml:space="preserve"> ngoại khoa</w:t>
+      </w:r>
+      <w:r>
+        <w:rPr>
+          <w:b/>
+          <w:bCs/>
+        </w:rPr>
+        <w:t xml:space="preserve"> trong Basedow</w:t>
+      </w:r>
+    </w:p>
+    <w:p>
+      <w:pPr>
+        <w:jc w:val="both"/>
       </w:pPr>
       <w:r>
         <w:t>- Chỉ định:</w:t>
@@ -1013,7 +1699,7 @@
     </w:p>
     <w:p>
       <w:pPr>
-        <w:ind w:left="360"/>
+        <w:jc w:val="both"/>
       </w:pPr>
       <w:r>
         <w:t>+</w:t>
@@ -1024,7 +1710,7 @@
     </w:p>
     <w:p>
       <w:pPr>
-        <w:ind w:left="360"/>
+        <w:jc w:val="both"/>
       </w:pPr>
       <w:r>
         <w:t>+</w:t>
@@ -1035,7 +1721,7 @@
     </w:p>
     <w:p>
       <w:pPr>
-        <w:ind w:left="360"/>
+        <w:jc w:val="both"/>
       </w:pPr>
       <w:r>
         <w:t>+</w:t>
@@ -1046,7 +1732,7 @@
     </w:p>
     <w:p>
       <w:pPr>
-        <w:ind w:left="360"/>
+        <w:jc w:val="both"/>
       </w:pPr>
       <w:r>
         <w:t>+</w:t>
@@ -1057,7 +1743,7 @@
     </w:p>
     <w:p>
       <w:pPr>
-        <w:ind w:left="360"/>
+        <w:jc w:val="both"/>
       </w:pPr>
       <w:r>
         <w:t>+ Không thể theo dõi điều trị nội khoa</w:t>
@@ -1065,10 +1751,18 @@
     </w:p>
     <w:p>
       <w:pPr>
-        <w:ind w:left="360"/>
-      </w:pPr>
-      <w:r>
-        <w:t>- Lưu ý cần bình giáp trước khi điều trị ngoại khoa vì có nguy cơ gây cơn bão giáp trạng.</w:t>
+        <w:jc w:val="both"/>
+      </w:pPr>
+      <w:r>
+        <w:t>- Chống chỉ định:</w:t>
+      </w:r>
+    </w:p>
+    <w:p>
+      <w:pPr>
+        <w:jc w:val="both"/>
+      </w:pPr>
+      <w:r>
+        <w:t>+ Cơn cường giáp trạng cấp hoặc bệnh đang tiến triển.</w:t>
       </w:r>
     </w:p>
     <w:p>
@@ -1078,6 +1772,8 @@
           <w:ilvl w:val="0"/>
           <w:numId w:val="16"/>
         </w:numPr>
+        <w:ind w:left="0" w:firstLine="0"/>
+        <w:jc w:val="both"/>
         <w:rPr>
           <w:b/>
           <w:bCs/>
@@ -1088,54 +1784,119 @@
           <w:b/>
           <w:bCs/>
         </w:rPr>
-        <w:t>Cơn bão giáp trạng là gì?</w:t>
-      </w:r>
-    </w:p>
-    <w:p>
-      <w:pPr>
-        <w:ind w:left="360"/>
-      </w:pPr>
-      <w:r>
-        <w:t xml:space="preserve">- </w:t>
-      </w:r>
-      <w:r>
-        <w:t>Bão giáp là tình trạng mất bù của cường giáp có thể gây nguy hiểm đến tính mạng</w:t>
-      </w:r>
-      <w:r>
-        <w:t>.</w:t>
-      </w:r>
-    </w:p>
-    <w:p>
-      <w:pPr>
-        <w:ind w:left="360"/>
-      </w:pPr>
-      <w:r>
-        <w:t>- Cơn bão giáp trạng hay xảy ra ở thể nặng.</w:t>
-      </w:r>
-    </w:p>
-    <w:p>
-      <w:pPr>
-        <w:ind w:left="360"/>
-      </w:pPr>
-      <w:r>
-        <w:t xml:space="preserve">- </w:t>
-      </w:r>
-      <w:r>
-        <w:t>Bướu giáp to, b</w:t>
-      </w:r>
-      <w:r>
-        <w:t>iểu hiện cường giáp kèm sốt, ỉa lỏng kéo dài</w:t>
-      </w:r>
-      <w:r>
-        <w:t>.</w:t>
-      </w:r>
-    </w:p>
-    <w:p>
-      <w:pPr>
-        <w:ind w:left="360"/>
-      </w:pPr>
-      <w:r>
-        <w:t>- Nguy cơ tử vong trong 6h.</w:t>
+        <w:t>Chỉ định sử dụng iod xạ trị trong Basedow</w:t>
+      </w:r>
+    </w:p>
+    <w:p>
+      <w:pPr>
+        <w:pStyle w:val="ListParagraph"/>
+        <w:ind w:left="0"/>
+        <w:jc w:val="both"/>
+      </w:pPr>
+      <w:r>
+        <w:t>- Chỉ định:</w:t>
+      </w:r>
+    </w:p>
+    <w:p>
+      <w:pPr>
+        <w:pStyle w:val="ListParagraph"/>
+        <w:ind w:left="0"/>
+        <w:jc w:val="both"/>
+      </w:pPr>
+      <w:r>
+        <w:t>+ Thất bại trong điều trị nội khoa đúng cách</w:t>
+      </w:r>
+    </w:p>
+    <w:p>
+      <w:pPr>
+        <w:pStyle w:val="ListParagraph"/>
+        <w:ind w:left="0"/>
+        <w:jc w:val="both"/>
+      </w:pPr>
+      <w:r>
+        <w:t>+ Tái phát sau phẫu thuật</w:t>
+      </w:r>
+    </w:p>
+    <w:p>
+      <w:pPr>
+        <w:pStyle w:val="ListParagraph"/>
+        <w:ind w:left="0"/>
+        <w:jc w:val="both"/>
+      </w:pPr>
+      <w:r>
+        <w:t>+ Basedow có biến chứng suy tim hoặc dị ứng thuốc</w:t>
+      </w:r>
+    </w:p>
+    <w:p>
+      <w:pPr>
+        <w:pStyle w:val="ListParagraph"/>
+        <w:ind w:left="0"/>
+        <w:jc w:val="both"/>
+      </w:pPr>
+      <w:r>
+        <w:t>+ BN không thể theo dõi và điều trị nội khoa lâu dài</w:t>
+      </w:r>
+    </w:p>
+    <w:p>
+      <w:pPr>
+        <w:pStyle w:val="ListParagraph"/>
+        <w:ind w:left="0"/>
+        <w:jc w:val="both"/>
+      </w:pPr>
+      <w:r>
+        <w:t>- Chống chỉ định:</w:t>
+      </w:r>
+    </w:p>
+    <w:p>
+      <w:pPr>
+        <w:pStyle w:val="ListParagraph"/>
+        <w:ind w:left="0"/>
+        <w:jc w:val="both"/>
+      </w:pPr>
+      <w:r>
+        <w:t>+ Phụ nữ có thai</w:t>
+      </w:r>
+    </w:p>
+    <w:p>
+      <w:pPr>
+        <w:pStyle w:val="ListParagraph"/>
+        <w:ind w:left="0"/>
+        <w:jc w:val="both"/>
+      </w:pPr>
+      <w:r>
+        <w:t>+ Trẻ em, thiếu niên, người trẻ dưới 35 tuổi</w:t>
+      </w:r>
+    </w:p>
+    <w:p>
+      <w:pPr>
+        <w:pStyle w:val="ListParagraph"/>
+        <w:ind w:left="0"/>
+        <w:jc w:val="both"/>
+      </w:pPr>
+      <w:r>
+        <w:t>+ Bướu giáp nhân, bướu giáp quá to, bướu giáp chìm</w:t>
+      </w:r>
+    </w:p>
+    <w:p>
+      <w:pPr>
+        <w:pStyle w:val="ListParagraph"/>
+        <w:ind w:left="0"/>
+        <w:jc w:val="both"/>
+      </w:pPr>
+      <w:r>
+        <w:t>+ Tuyến giáp h</w:t>
+      </w:r>
+      <w:r>
+        <w:t>ấ</w:t>
+      </w:r>
+      <w:r>
+        <w:t>p th</w:t>
+      </w:r>
+      <w:r>
+        <w:t>u</w:t>
+      </w:r>
+      <w:r>
+        <w:t xml:space="preserve"> iod quá mức</w:t>
       </w:r>
     </w:p>
     <w:p>
@@ -1145,6 +1906,296 @@
           <w:ilvl w:val="0"/>
           <w:numId w:val="16"/>
         </w:numPr>
+        <w:ind w:left="0" w:firstLine="0"/>
+        <w:jc w:val="both"/>
+        <w:rPr>
+          <w:b/>
+          <w:bCs/>
+        </w:rPr>
+      </w:pPr>
+      <w:r>
+        <w:rPr>
+          <w:b/>
+          <w:bCs/>
+        </w:rPr>
+        <w:t>Đặc điểm c</w:t>
+      </w:r>
+      <w:r>
+        <w:rPr>
+          <w:b/>
+          <w:bCs/>
+        </w:rPr>
+        <w:t>ơn bão giáp trạng</w:t>
+      </w:r>
+    </w:p>
+    <w:p>
+      <w:pPr>
+        <w:jc w:val="both"/>
+      </w:pPr>
+      <w:r>
+        <w:t xml:space="preserve">- </w:t>
+      </w:r>
+      <w:r>
+        <w:t>Bão giáp là tình trạng mất bù của cường giáp có thể gây nguy hiểm đến tính mạng</w:t>
+      </w:r>
+      <w:r>
+        <w:t>.</w:t>
+      </w:r>
+    </w:p>
+    <w:p>
+      <w:pPr>
+        <w:jc w:val="both"/>
+      </w:pPr>
+      <w:r>
+        <w:t>- Cơn bão giáp trạng hay xảy ra ở thể nặng.</w:t>
+      </w:r>
+    </w:p>
+    <w:p>
+      <w:pPr>
+        <w:jc w:val="both"/>
+      </w:pPr>
+      <w:r>
+        <w:t xml:space="preserve">- </w:t>
+      </w:r>
+      <w:r>
+        <w:t>Bướu giáp to, b</w:t>
+      </w:r>
+      <w:r>
+        <w:t>iểu hiện cường giáp kèm sốt, ỉa lỏng kéo dài</w:t>
+      </w:r>
+      <w:r>
+        <w:t>.</w:t>
+      </w:r>
+    </w:p>
+    <w:p>
+      <w:pPr>
+        <w:jc w:val="both"/>
+      </w:pPr>
+      <w:r>
+        <w:t>- Nguy cơ tử vong trong 6h.</w:t>
+      </w:r>
+    </w:p>
+    <w:p>
+      <w:pPr>
+        <w:jc w:val="both"/>
+      </w:pPr>
+      <w:r>
+        <w:t>- Đánh giá cơn bão giáp trạng dựa trên thang điểm Warto</w:t>
+      </w:r>
+      <w:r>
+        <w:t>f</w:t>
+      </w:r>
+      <w:r>
+        <w:t>sky</w:t>
+      </w:r>
+      <w:r>
+        <w:t>.</w:t>
+      </w:r>
+    </w:p>
+    <w:p>
+      <w:pPr>
+        <w:jc w:val="both"/>
+      </w:pPr>
+      <w:r>
+        <w:t>- Thường xuất hiện sau nhiễm trùng hoặc tự phát, chọc dò vào tuyến giáp, đột ngột dừng thuốc hoặc sau phẫu thuật. Biểu hiện sốt 39-40</w:t>
+      </w:r>
+      <w:r>
+        <w:rPr>
+          <w:vertAlign w:val="superscript"/>
+        </w:rPr>
+        <w:t>o</w:t>
+      </w:r>
+      <w:r>
+        <w:t>C, vã mồ hôi, tim đập nhanh, có thể có suy tim cấp, phù hổi cấp, sốc, đau bụng, ỉa lỏng, nôn, run rẩy, hoảng hốt, mê sảng rồi đi vào hôn mê.</w:t>
+      </w:r>
+    </w:p>
+    <w:p>
+      <w:pPr>
+        <w:pStyle w:val="ListParagraph"/>
+        <w:numPr>
+          <w:ilvl w:val="0"/>
+          <w:numId w:val="16"/>
+        </w:numPr>
+        <w:ind w:left="0" w:firstLine="0"/>
+        <w:jc w:val="both"/>
+        <w:rPr>
+          <w:b/>
+          <w:bCs/>
+        </w:rPr>
+      </w:pPr>
+      <w:r>
+        <w:rPr>
+          <w:b/>
+          <w:bCs/>
+        </w:rPr>
+        <w:t>Xử trí cơn bão giáp trạng</w:t>
+      </w:r>
+    </w:p>
+    <w:p>
+      <w:pPr>
+        <w:jc w:val="both"/>
+      </w:pPr>
+      <w:r>
+        <w:t>- Phục hồi và duy trì sinh hiệu:</w:t>
+      </w:r>
+    </w:p>
+    <w:p>
+      <w:pPr>
+        <w:jc w:val="both"/>
+      </w:pPr>
+      <w:r>
+        <w:t>+ Cho thở oxy ẩm</w:t>
+      </w:r>
+    </w:p>
+    <w:p>
+      <w:pPr>
+        <w:jc w:val="both"/>
+      </w:pPr>
+      <w:r>
+        <w:t>+ Truyền dịch -Hạ nhiệt</w:t>
+      </w:r>
+    </w:p>
+    <w:p>
+      <w:pPr>
+        <w:jc w:val="both"/>
+      </w:pPr>
+      <w:r>
+        <w:t>- Ức chế sự tổng hợp và phóng thích hormon</w:t>
+      </w:r>
+    </w:p>
+    <w:p>
+      <w:pPr>
+        <w:jc w:val="both"/>
+      </w:pPr>
+      <w:r>
+        <w:t>+ Thuốc kháng giáp tổng hợp: PTU 300-400mg liều đầu, sau đó 200mg /4h ngày đầu. sau đó 300-600mg/ngày x 3-6 tuần. Hoặc Methimazole 30-40 mg liều đầu, sau đó 20-30mg/8h ngày đầu, ngày thứ 2 trở đi dùng liều 30-60mg.</w:t>
+      </w:r>
+    </w:p>
+    <w:p>
+      <w:pPr>
+        <w:jc w:val="both"/>
+      </w:pPr>
+      <w:r>
+        <w:t>+ Dung dịch lugol (cho sau thuốc kháng giáp tổng hợp 1h để ngăn chặn không cho tuyến giáp sử dụng iod tổng hợp hormon mới). Lugol 1% 20 giọt x 2-3 lần/ngày.</w:t>
+      </w:r>
+    </w:p>
+    <w:p>
+      <w:pPr>
+        <w:jc w:val="both"/>
+      </w:pPr>
+      <w:r>
+        <w:t>+ Corticoid: Có tác dụng giảm chuyển T4 thành T3 ở ngoại biên và phòng ngừa suy thượng thận tư</w:t>
+      </w:r>
+      <w:r>
+        <w:t>ơ</w:t>
+      </w:r>
+      <w:r>
+        <w:t>ng đối trên bệnh nhân cường giáp Hydrocortiso</w:t>
+      </w:r>
+      <w:r>
+        <w:t>n</w:t>
+      </w:r>
+      <w:r>
+        <w:t xml:space="preserve"> 50-100</w:t>
+      </w:r>
+      <w:r>
+        <w:t xml:space="preserve"> </w:t>
+      </w:r>
+      <w:r>
+        <w:t>mg/6-8h.</w:t>
+      </w:r>
+    </w:p>
+    <w:p>
+      <w:pPr>
+        <w:jc w:val="both"/>
+      </w:pPr>
+      <w:r>
+        <w:t xml:space="preserve">+ </w:t>
+      </w:r>
+      <w:r>
+        <w:t>Thuốc ức chế giao cảm Propranolol 40-80 mg/4-6h</w:t>
+      </w:r>
+    </w:p>
+    <w:p>
+      <w:pPr>
+        <w:jc w:val="both"/>
+      </w:pPr>
+      <w:r>
+        <w:t>-</w:t>
+      </w:r>
+      <w:r>
+        <w:t xml:space="preserve"> Tìm và điều trị </w:t>
+      </w:r>
+      <w:r>
+        <w:t>yếu tố tiên lượng</w:t>
+      </w:r>
+      <w:r>
+        <w:t>: kháng sinh khi có nhiễm trùng</w:t>
+      </w:r>
+    </w:p>
+    <w:p>
+      <w:pPr>
+        <w:jc w:val="both"/>
+      </w:pPr>
+      <w:r>
+        <w:t>-</w:t>
+      </w:r>
+      <w:r>
+        <w:t xml:space="preserve"> Một số trường hợp hiếm khi điều trị kinh điển không đáp ứng phải trích huyết tương để cứu sống bệnh nhân</w:t>
+      </w:r>
+    </w:p>
+    <w:p>
+      <w:pPr>
+        <w:jc w:val="both"/>
+      </w:pPr>
+      <w:r>
+        <w:t>-</w:t>
+      </w:r>
+      <w:r>
+        <w:t xml:space="preserve"> Diễn tiến với điều trị</w:t>
+      </w:r>
+      <w:r>
+        <w:t>:</w:t>
+      </w:r>
+    </w:p>
+    <w:p>
+      <w:pPr>
+        <w:jc w:val="both"/>
+      </w:pPr>
+      <w:r>
+        <w:t>Lugol s</w:t>
+      </w:r>
+      <w:r>
+        <w:t>ẽ</w:t>
+      </w:r>
+      <w:r>
+        <w:t xml:space="preserve"> ng</w:t>
+      </w:r>
+      <w:r>
+        <w:t>ừ</w:t>
+      </w:r>
+      <w:r>
+        <w:t xml:space="preserve">ng khi bệnh nhân hết sốt và bình thường hóa tình trạng tim mạch và thần kinh. Corticoid giảm liều dần rồi ngưng, liều thionamides sẻ điều chỉnh để duy trì chức năng giáp trong giới hạn bình thường. Chẹn </w:t>
+      </w:r>
+      <w:r>
+        <w:t>Propranolol</w:t>
+      </w:r>
+      <w:r>
+        <w:t xml:space="preserve"> có thể ngưng khi chức năng giáp về bình thường</w:t>
+      </w:r>
+      <w:r>
+        <w:t>.</w:t>
+      </w:r>
+    </w:p>
+    <w:p>
+      <w:pPr>
+        <w:pStyle w:val="ListParagraph"/>
+        <w:numPr>
+          <w:ilvl w:val="0"/>
+          <w:numId w:val="16"/>
+        </w:numPr>
+        <w:ind w:left="0" w:firstLine="0"/>
+        <w:jc w:val="both"/>
         <w:rPr>
           <w:b/>
           <w:bCs/>
@@ -1160,14 +2211,26 @@
     </w:p>
     <w:p>
       <w:pPr>
-        <w:ind w:left="360"/>
+        <w:jc w:val="both"/>
         <w:rPr>
           <w:b/>
           <w:bCs/>
         </w:rPr>
       </w:pPr>
       <w:r>
-        <w:t>Đưa ngón tay vào giữa 2 mắt bào BN nhìn thì thấy nhãn cầu 1 mắt trong, 1 mắt ngoài.</w:t>
+        <w:t xml:space="preserve">Đưa ngón tay vào giữa 2 mắt bào BN nhìn thì thấy nhãn cầu </w:t>
+      </w:r>
+      <w:r>
+        <w:t>một</w:t>
+      </w:r>
+      <w:r>
+        <w:t xml:space="preserve"> mắt trong,</w:t>
+      </w:r>
+      <w:r>
+        <w:t xml:space="preserve"> một</w:t>
+      </w:r>
+      <w:r>
+        <w:t xml:space="preserve"> mắt ngoài.</w:t>
       </w:r>
     </w:p>
     <w:p>
@@ -1177,6 +2240,8 @@
           <w:ilvl w:val="0"/>
           <w:numId w:val="16"/>
         </w:numPr>
+        <w:ind w:left="0" w:firstLine="0"/>
+        <w:jc w:val="both"/>
         <w:rPr>
           <w:b/>
           <w:bCs/>
@@ -1192,7 +2257,7 @@
     </w:p>
     <w:p>
       <w:pPr>
-        <w:ind w:left="360"/>
+        <w:jc w:val="both"/>
       </w:pPr>
       <w:r>
         <w:t>- Do có sự lắng đọng của hệ thống tự miễn tại tổ chức hậu nhãn cầu, trước da.</w:t>
@@ -1200,18 +2265,95 @@
     </w:p>
     <w:p>
       <w:pPr>
-        <w:ind w:left="360"/>
-      </w:pPr>
-      <w:r>
-        <w:t>- Lồi mắt 1 bên thường rất ác tính.</w:t>
-      </w:r>
+        <w:jc w:val="both"/>
+      </w:pPr>
+      <w:r>
+        <w:t xml:space="preserve">- Lồi mắt </w:t>
+      </w:r>
+      <w:r>
+        <w:t>một</w:t>
+      </w:r>
+      <w:r>
+        <w:t xml:space="preserve"> bên thường rất ác tính.</w:t>
+      </w:r>
+    </w:p>
+    <w:p>
+      <w:pPr>
+        <w:jc w:val="both"/>
+      </w:pPr>
+    </w:p>
+    <w:p>
+      <w:pPr>
+        <w:jc w:val="both"/>
+        <w:rPr>
+          <w:b/>
+          <w:bCs/>
+          <w:u w:val="single"/>
+        </w:rPr>
+      </w:pPr>
+      <w:r>
+        <w:rPr>
+          <w:b/>
+          <w:bCs/>
+          <w:u w:val="single"/>
+        </w:rPr>
+        <w:t>Tài liệu tham khảo</w:t>
+      </w:r>
+    </w:p>
+    <w:p>
+      <w:pPr>
+        <w:jc w:val="both"/>
+      </w:pPr>
+      <w:r>
+        <w:t xml:space="preserve">1. </w:t>
+      </w:r>
+      <w:hyperlink r:id="rId10" w:history="1">
+        <w:r>
+          <w:rPr>
+            <w:rStyle w:val="Hyperlink"/>
+          </w:rPr>
+          <w:t>11_-QTCM-chẩn-đoán-điều-trị-và-chăm-sóc-người-bệnh-Basedow.pdf (bvdktienhai.vn)</w:t>
+        </w:r>
+      </w:hyperlink>
+    </w:p>
+    <w:p>
+      <w:pPr>
+        <w:jc w:val="both"/>
+      </w:pPr>
+      <w:r>
+        <w:t xml:space="preserve">2. </w:t>
+      </w:r>
+      <w:hyperlink r:id="rId11" w:history="1">
+        <w:r>
+          <w:rPr>
+            <w:rStyle w:val="Hyperlink"/>
+          </w:rPr>
+          <w:t>CƠN BÃO GIÁP TRẠNG (phacdochuabenh.com)</w:t>
+        </w:r>
+      </w:hyperlink>
+    </w:p>
+    <w:p>
+      <w:pPr>
+        <w:jc w:val="both"/>
+      </w:pPr>
+      <w:r>
+        <w:t xml:space="preserve">3. </w:t>
+      </w:r>
+      <w:hyperlink r:id="rId12" w:history="1">
+        <w:r>
+          <w:rPr>
+            <w:rStyle w:val="Hyperlink"/>
+          </w:rPr>
+          <w:t>huong-dan-chan-doan-dieu-tri-benh-noi-tiet-chuyen-hoa.pdf (bvdktinhthanhhoa.com.vn)</w:t>
+        </w:r>
+      </w:hyperlink>
     </w:p>
     <w:sectPr>
-      <w:headerReference w:type="default" r:id="rId10"/>
+      <w:headerReference w:type="default" r:id="rId13"/>
       <w:type w:val="continuous"/>
       <w:pgSz w:w="11906" w:h="16838"/>
-      <w:pgMar w:top="1440" w:right="1080" w:bottom="1440" w:left="1080" w:header="708" w:footer="708" w:gutter="0"/>
-      <w:cols w:num="2" w:space="708"/>
+      <w:pgMar w:top="1440" w:right="836" w:bottom="1440" w:left="1170" w:header="708" w:footer="708" w:gutter="0"/>
+      <w:cols w:num="2" w:space="450"/>
       <w:docGrid w:linePitch="360"/>
     </w:sectPr>
   </w:body>
@@ -1619,7 +2761,7 @@
           <wp:extent cx="609600" cy="609600"/>
           <wp:effectExtent l="0" t="0" r="0" b="0"/>
           <wp:wrapNone/>
-          <wp:docPr id="5" name="Picture 5"/>
+          <wp:docPr id="9" name="Picture 9"/>
           <wp:cNvGraphicFramePr>
             <a:graphicFrameLocks xmlns:a="http://schemas.openxmlformats.org/drawingml/2006/main" noChangeAspect="1"/>
           </wp:cNvGraphicFramePr>
@@ -1755,7 +2897,7 @@
         <v:path o:extrusionok="f" gradientshapeok="t" o:connecttype="rect"/>
         <o:lock v:ext="edit" aspectratio="t"/>
       </v:shapetype>
-      <v:shape id="_x0000_i1050" type="#_x0000_t75" style="width:9pt;height:9pt" o:bullet="t">
+      <v:shape id="_x0000_i1068" type="#_x0000_t75" style="width:9pt;height:9pt" o:bullet="t">
         <v:imagedata r:id="rId1" o:title="j0115866"/>
       </v:shape>
     </w:pict>
@@ -2832,7 +3974,7 @@
   <w:abstractNum w:abstractNumId="10" w15:restartNumberingAfterBreak="0">
     <w:nsid w:val="5A715D53"/>
     <w:multiLevelType w:val="hybridMultilevel"/>
-    <w:tmpl w:val="35B0F8C2"/>
+    <w:tmpl w:val="54FE113A"/>
     <w:lvl w:ilvl="0" w:tplc="0409000F">
       <w:start w:val="1"/>
       <w:numFmt w:val="decimal"/>
@@ -4423,6 +5565,18 @@
       <w:spacing w:after="100"/>
     </w:pPr>
   </w:style>
+  <w:style w:type="character" w:styleId="FollowedHyperlink">
+    <w:name w:val="FollowedHyperlink"/>
+    <w:basedOn w:val="DefaultParagraphFont"/>
+    <w:uiPriority w:val="99"/>
+    <w:semiHidden/>
+    <w:unhideWhenUsed/>
+    <w:rsid w:val="00B04FA7"/>
+    <w:rPr>
+      <w:color w:val="800080" w:themeColor="followedHyperlink"/>
+      <w:u w:val="single"/>
+    </w:rPr>
+  </w:style>
 </w:styles>
 </file>
 

</xml_diff>